<commit_message>
subi el documento con mi parte y saul
</commit_message>
<xml_diff>
--- a/humanidades/humanidadesparte2.docx
+++ b/humanidades/humanidadesparte2.docx
@@ -12,16 +12,16 @@
         <w:rPr>
           <w:b/>
           <w:bCs/>
-          <w:sz w:val="28"/>
-          <w:szCs w:val="28"/>
+          <w:sz w:val="32"/>
+          <w:szCs w:val="32"/>
         </w:rPr>
       </w:pPr>
       <w:r>
         <w:rPr>
           <w:b/>
           <w:bCs/>
-          <w:sz w:val="28"/>
-          <w:szCs w:val="28"/>
+          <w:sz w:val="32"/>
+          <w:szCs w:val="32"/>
         </w:rPr>
         <w:t xml:space="preserve">SALUD  </w:t>
       </w:r>
@@ -1054,7 +1054,21 @@
     </w:p>
     <w:p/>
     <w:p>
-      <w:r>
+      <w:pPr>
+        <w:rPr>
+          <w:b/>
+          <w:bCs/>
+          <w:sz w:val="32"/>
+          <w:szCs w:val="32"/>
+        </w:rPr>
+      </w:pPr>
+      <w:r>
+        <w:rPr>
+          <w:b/>
+          <w:bCs/>
+          <w:sz w:val="32"/>
+          <w:szCs w:val="32"/>
+        </w:rPr>
         <w:lastRenderedPageBreak/>
         <w:t xml:space="preserve">TURISMO </w:t>
       </w:r>
@@ -1411,34 +1425,52 @@
       </w:r>
     </w:p>
     <w:p>
-      <w:r>
-        <w:t xml:space="preserve"> CULTURA </w:t>
-      </w:r>
-    </w:p>
-    <w:p>
-      <w:pPr>
-        <w:rPr>
-          <w:lang w:val="es-ES"/>
-        </w:rPr>
-      </w:pPr>
-      <w:r>
-        <w:rPr>
-          <w:lang w:val="es-ES"/>
-        </w:rPr>
-        <w:t>Pese a su pequeña población, la cultura de Israel presenta una riqueza inigualable. Esto se debe a la importancia que da la población a las expresiones culturales, como asimismo a la heterogeneidad social, ya que por ser Israel un país de inmigrantes se ha logrado configurar una gran riqueza de manifestaciones originarias de otras latitudes, las cuales se han sumado a una rica tradición local.</w:t>
-      </w:r>
-    </w:p>
-    <w:p>
       <w:pPr>
         <w:rPr>
           <w:b/>
           <w:bCs/>
+          <w:sz w:val="32"/>
+          <w:szCs w:val="32"/>
         </w:rPr>
       </w:pPr>
       <w:r>
         <w:rPr>
           <w:b/>
           <w:bCs/>
+          <w:sz w:val="32"/>
+          <w:szCs w:val="32"/>
+        </w:rPr>
+        <w:t xml:space="preserve"> CULTURA </w:t>
+      </w:r>
+    </w:p>
+    <w:p>
+      <w:pPr>
+        <w:rPr>
+          <w:lang w:val="es-ES"/>
+        </w:rPr>
+      </w:pPr>
+      <w:r>
+        <w:rPr>
+          <w:lang w:val="es-ES"/>
+        </w:rPr>
+        <w:t>Pese a su pequeña población, la cultura de Israel presenta una riqueza inigualable. Esto se debe a la importancia que da la población a las expresiones culturales, como asimismo a la heterogeneidad social, ya que por ser Israel un país de inmigrantes se ha logrado configurar una gran riqueza de manifestaciones originarias de otras latitudes, las cuales se han sumado a una rica tradición local.</w:t>
+      </w:r>
+    </w:p>
+    <w:p>
+      <w:pPr>
+        <w:rPr>
+          <w:b/>
+          <w:bCs/>
+          <w:sz w:val="28"/>
+          <w:szCs w:val="28"/>
+        </w:rPr>
+      </w:pPr>
+      <w:r>
+        <w:rPr>
+          <w:b/>
+          <w:bCs/>
+          <w:sz w:val="28"/>
+          <w:szCs w:val="28"/>
         </w:rPr>
         <w:t>Teatro</w:t>
       </w:r>
@@ -1931,7 +1963,21 @@
     <w:p/>
     <w:p/>
     <w:p>
-      <w:r>
+      <w:pPr>
+        <w:rPr>
+          <w:b/>
+          <w:bCs/>
+          <w:sz w:val="32"/>
+          <w:szCs w:val="32"/>
+        </w:rPr>
+      </w:pPr>
+      <w:r>
+        <w:rPr>
+          <w:b/>
+          <w:bCs/>
+          <w:sz w:val="32"/>
+          <w:szCs w:val="32"/>
+        </w:rPr>
         <w:t xml:space="preserve"> VESTIMENTA </w:t>
       </w:r>
     </w:p>
@@ -3409,16 +3455,16 @@
         <w:rPr>
           <w:b/>
           <w:bCs/>
-          <w:sz w:val="28"/>
-          <w:szCs w:val="28"/>
+          <w:sz w:val="32"/>
+          <w:szCs w:val="32"/>
         </w:rPr>
       </w:pPr>
       <w:r>
         <w:rPr>
           <w:b/>
           <w:bCs/>
-          <w:sz w:val="28"/>
-          <w:szCs w:val="28"/>
+          <w:sz w:val="32"/>
+          <w:szCs w:val="32"/>
         </w:rPr>
         <w:t xml:space="preserve"> CINE </w:t>
       </w:r>
@@ -3931,9 +3977,32 @@
     <w:p/>
     <w:p/>
     <w:p/>
-    <w:p/>
-    <w:p>
-      <w:r>
+    <w:p>
+      <w:pPr>
+        <w:rPr>
+          <w:b/>
+          <w:bCs/>
+          <w:sz w:val="28"/>
+          <w:szCs w:val="28"/>
+        </w:rPr>
+      </w:pPr>
+    </w:p>
+    <w:p>
+      <w:pPr>
+        <w:rPr>
+          <w:b/>
+          <w:bCs/>
+          <w:sz w:val="28"/>
+          <w:szCs w:val="28"/>
+        </w:rPr>
+      </w:pPr>
+      <w:r>
+        <w:rPr>
+          <w:b/>
+          <w:bCs/>
+          <w:sz w:val="28"/>
+          <w:szCs w:val="28"/>
+        </w:rPr>
         <w:t xml:space="preserve"> ARQUEOLOGÍA</w:t>
       </w:r>
     </w:p>
@@ -4264,16 +4333,16 @@
         <w:rPr>
           <w:b/>
           <w:bCs/>
-          <w:sz w:val="28"/>
-          <w:szCs w:val="28"/>
+          <w:sz w:val="32"/>
+          <w:szCs w:val="32"/>
         </w:rPr>
       </w:pPr>
       <w:r>
         <w:rPr>
           <w:b/>
           <w:bCs/>
-          <w:sz w:val="28"/>
-          <w:szCs w:val="28"/>
+          <w:sz w:val="32"/>
+          <w:szCs w:val="32"/>
         </w:rPr>
         <w:lastRenderedPageBreak/>
         <w:t xml:space="preserve"> MEDIOS </w:t>
@@ -4372,75 +4441,72 @@
         <w:rPr>
           <w:b/>
           <w:bCs/>
-        </w:rPr>
-      </w:pPr>
-      <w:r>
-        <w:rPr>
-          <w:b/>
-          <w:bCs/>
-        </w:rPr>
-        <w:t>Radio y televisión</w:t>
-      </w:r>
-    </w:p>
-    <w:p>
-      <w:proofErr w:type="spellStart"/>
-      <w:r>
-        <w:t>Kol</w:t>
-      </w:r>
-      <w:proofErr w:type="spellEnd"/>
-      <w:r>
-        <w:t xml:space="preserve"> Israel (La Voz de Israel) opera ocho cadenas de radio, con una programación en 17 idiomas, que varía desde entretenimiento y música popular hasta conferencias académicas, debates y música clásica, cada una dirigida a una audiencia diferente desde niños a personas de edad, y desde los recién inmigrados a los israelíes veteranos. </w:t>
-      </w:r>
-      <w:proofErr w:type="spellStart"/>
-      <w:r>
-        <w:t>Galei</w:t>
-      </w:r>
-      <w:proofErr w:type="spellEnd"/>
-      <w:r>
-        <w:t xml:space="preserve"> </w:t>
-      </w:r>
-      <w:proofErr w:type="spellStart"/>
-      <w:r>
-        <w:t>Tzahal</w:t>
-      </w:r>
-      <w:proofErr w:type="spellEnd"/>
-      <w:r>
-        <w:t xml:space="preserve"> y </w:t>
-      </w:r>
-      <w:proofErr w:type="spellStart"/>
-      <w:r>
-        <w:t>Galgaltz</w:t>
-      </w:r>
-      <w:proofErr w:type="spellEnd"/>
-      <w:r>
-        <w:t xml:space="preserve"> (emisoras de las Fuerzas de Defensa de Israel) transmite las veinticuatro horas del día, ofreciendo noticias, música y programas de especial interés para los soldados. Transmisiones en onda corta en diversos idiomas, para radioescuchas del exterior, proporcionan una constante y fidedigna fuente de información sobre Israel, el Medio Oriente y los asuntos judíos.</w:t>
-      </w:r>
-    </w:p>
-    <w:p>
-      <w:r>
-        <w:t>La televisión comenzó a transmitir en Israel en 1967; hoy en día, dos canales estatales ofrecen programación educativa, de información y entretenimiento en hebreo, árabe e inglés. Un canal comercial local, inaugurado en 1994, se repartió entre tres productoras privadas, manteniendo reservadas algunas horas del día para programas educativos. La televisión por cable, financiada por abonos mensuales, opera en la mayor parte del país, permitiendo captar docenas de estaciones de Estados Unidos, Europa, Asia y el Oriente medio. Canales de cable israelíes independientes transmiten deportes, programas infantiles, películas y series documentales.</w:t>
-      </w:r>
-    </w:p>
-    <w:p>
-      <w:proofErr w:type="spellStart"/>
-      <w:r>
-        <w:lastRenderedPageBreak/>
-        <w:t>Kol</w:t>
-      </w:r>
-      <w:proofErr w:type="spellEnd"/>
-      <w:r>
-        <w:t xml:space="preserve"> Israel y el canal de televisión estatal operan bajo la égida del Ente Israelí de Radiodifusión y Televisión, creado por ley (1965), que define la radiodifusión y televisión como servicio gubernamental autónomo encargado de dar expresión a perspectivas diversas. El Ente Israelí de Radiodifusión y Televisión está encabezado por un comité ejecutivo nombrado por el gobierno por un período de tres años, y por un director general, designado por un período de cinco años. Sus transmisiones se financian por medio de publicidad en la radio, anuncios de servicios públicos, y el pago de una cuota anual por los usuarios.</w:t>
-      </w:r>
-    </w:p>
-    <w:p>
-      <w:pPr>
+          <w:sz w:val="28"/>
+          <w:szCs w:val="28"/>
+        </w:rPr>
+      </w:pPr>
+      <w:r>
         <w:rPr>
           <w:b/>
           <w:bCs/>
           <w:sz w:val="28"/>
           <w:szCs w:val="28"/>
         </w:rPr>
-      </w:pPr>
+        <w:t>Radio y televisión</w:t>
+      </w:r>
+    </w:p>
+    <w:p>
+      <w:proofErr w:type="spellStart"/>
+      <w:r>
+        <w:t>Kol</w:t>
+      </w:r>
+      <w:proofErr w:type="spellEnd"/>
+      <w:r>
+        <w:t xml:space="preserve"> Israel (La Voz de Israel) opera ocho cadenas de radio, con una programación en 17 idiomas, que varía desde entretenimiento y música popular hasta conferencias académicas, debates y música clásica, cada una dirigida a una audiencia diferente desde niños a personas de edad, y desde los recién inmigrados a los israelíes veteranos. </w:t>
+      </w:r>
+      <w:proofErr w:type="spellStart"/>
+      <w:r>
+        <w:t>Galei</w:t>
+      </w:r>
+      <w:proofErr w:type="spellEnd"/>
+      <w:r>
+        <w:t xml:space="preserve"> </w:t>
+      </w:r>
+      <w:proofErr w:type="spellStart"/>
+      <w:r>
+        <w:t>Tzahal</w:t>
+      </w:r>
+      <w:proofErr w:type="spellEnd"/>
+      <w:r>
+        <w:t xml:space="preserve"> y </w:t>
+      </w:r>
+      <w:proofErr w:type="spellStart"/>
+      <w:r>
+        <w:t>Galgaltz</w:t>
+      </w:r>
+      <w:proofErr w:type="spellEnd"/>
+      <w:r>
+        <w:t xml:space="preserve"> (emisoras de las Fuerzas de Defensa de Israel) transmite las veinticuatro horas del día, ofreciendo noticias, música y programas de especial interés para los soldados. Transmisiones en onda corta en diversos idiomas, para radioescuchas del exterior, proporcionan una constante y fidedigna fuente de información sobre Israel, el Medio Oriente y los asuntos judíos.</w:t>
+      </w:r>
+    </w:p>
+    <w:p>
+      <w:r>
+        <w:t xml:space="preserve">La televisión comenzó a transmitir en Israel en 1967; hoy en día, dos canales estatales ofrecen programación educativa, de información y entretenimiento en hebreo, árabe e inglés. Un canal comercial local, inaugurado en 1994, se repartió entre tres productoras privadas, manteniendo reservadas algunas horas del día para programas educativos. La televisión por cable, financiada por abonos mensuales, opera en la mayor parte del país, permitiendo captar docenas de estaciones de Estados Unidos, Europa, Asia y el Oriente </w:t>
+      </w:r>
+      <w:r>
+        <w:lastRenderedPageBreak/>
+        <w:t>medio. Canales de cable israelíes independientes transmiten deportes, programas infantiles, películas y series documentales.</w:t>
+      </w:r>
+    </w:p>
+    <w:p>
+      <w:proofErr w:type="spellStart"/>
+      <w:r>
+        <w:t>Kol</w:t>
+      </w:r>
+      <w:proofErr w:type="spellEnd"/>
+      <w:r>
+        <w:t xml:space="preserve"> Israel y el canal de televisión estatal operan bajo la égida del Ente Israelí de Radiodifusión y Televisión, creado por ley (1965), que define la radiodifusión y televisión como servicio gubernamental autónomo encargado de dar expresión a perspectivas diversas. El Ente Israelí de Radiodifusión y Televisión está encabezado por un comité ejecutivo nombrado por el gobierno por un período de tres años, y por un director general, designado por un período de cinco años. Sus transmisiones se financian por medio de publicidad en la radio, anuncios de servicios públicos, y el pago de una cuota anual por los usuarios.</w:t>
+      </w:r>
     </w:p>
     <w:p>
       <w:pPr>
@@ -4451,12 +4517,22 @@
           <w:szCs w:val="28"/>
         </w:rPr>
       </w:pPr>
-      <w:r>
+    </w:p>
+    <w:p>
+      <w:pPr>
         <w:rPr>
           <w:b/>
           <w:bCs/>
-          <w:sz w:val="28"/>
-          <w:szCs w:val="28"/>
+          <w:sz w:val="32"/>
+          <w:szCs w:val="32"/>
+        </w:rPr>
+      </w:pPr>
+      <w:r>
+        <w:rPr>
+          <w:b/>
+          <w:bCs/>
+          <w:sz w:val="32"/>
+          <w:szCs w:val="32"/>
         </w:rPr>
         <w:t xml:space="preserve"> DEPORTES </w:t>
       </w:r>
@@ -4543,7 +4619,11 @@
     </w:p>
     <w:p>
       <w:r>
-        <w:t xml:space="preserve">Los dos deportes más populares entre los israelíes son el fútbol y el básquetbol, en este orden. Los campeonatos de fútbol de la primera división atraen una atención constante por parte de los medios de comunicación. Millares de espectadores acuden a los estadios para asistir a los encuentros. Después de haber encabezado la tabla de clasificación durante años, el equipo de </w:t>
+        <w:t xml:space="preserve">Los dos deportes más populares entre los israelíes son el fútbol y el básquetbol, en este orden. Los campeonatos de fútbol de la primera división atraen una atención constante por parte de los medios de comunicación. Millares de espectadores acuden a los estadios </w:t>
+      </w:r>
+      <w:r>
+        <w:lastRenderedPageBreak/>
+        <w:t xml:space="preserve">para asistir a los encuentros. Después de haber encabezado la tabla de clasificación durante años, el equipo de </w:t>
       </w:r>
       <w:proofErr w:type="spellStart"/>
       <w:r>
@@ -4555,7 +4635,6 @@
       </w:r>
       <w:proofErr w:type="spellStart"/>
       <w:r>
-        <w:lastRenderedPageBreak/>
         <w:t>Betar</w:t>
       </w:r>
       <w:proofErr w:type="spellEnd"/>
@@ -4998,16 +5077,16 @@
         <w:rPr>
           <w:b/>
           <w:bCs/>
-          <w:sz w:val="28"/>
-          <w:szCs w:val="28"/>
+          <w:sz w:val="32"/>
+          <w:szCs w:val="32"/>
         </w:rPr>
       </w:pPr>
       <w:r>
         <w:rPr>
           <w:b/>
           <w:bCs/>
-          <w:sz w:val="28"/>
-          <w:szCs w:val="28"/>
+          <w:sz w:val="32"/>
+          <w:szCs w:val="32"/>
         </w:rPr>
         <w:t>DANZA</w:t>
       </w:r>
@@ -5543,181 +5622,181 @@
         <w:rPr>
           <w:b/>
           <w:bCs/>
-          <w:sz w:val="28"/>
-          <w:szCs w:val="28"/>
-        </w:rPr>
-      </w:pPr>
-      <w:r>
+          <w:sz w:val="32"/>
+          <w:szCs w:val="32"/>
+        </w:rPr>
+      </w:pPr>
+      <w:r>
+        <w:rPr>
+          <w:b/>
+          <w:bCs/>
+          <w:sz w:val="32"/>
+          <w:szCs w:val="32"/>
+        </w:rPr>
+        <w:t xml:space="preserve">LITERATURA </w:t>
+      </w:r>
+    </w:p>
+    <w:p>
+      <w:pPr>
         <w:rPr>
           <w:b/>
           <w:bCs/>
           <w:sz w:val="28"/>
           <w:szCs w:val="28"/>
         </w:rPr>
-        <w:t xml:space="preserve">LITERATURA </w:t>
-      </w:r>
-    </w:p>
-    <w:p>
-      <w:pPr>
+      </w:pPr>
+      <w:r>
         <w:rPr>
           <w:b/>
           <w:bCs/>
           <w:sz w:val="28"/>
           <w:szCs w:val="28"/>
         </w:rPr>
-      </w:pPr>
-      <w:r>
+        <w:t>Prosa</w:t>
+      </w:r>
+    </w:p>
+    <w:p>
+      <w:r>
+        <w:t xml:space="preserve">La prosa hebrea moderna en la Tierra de Israel fue escrita en un comienzo por autores inmigrados. Aunque arraigados en el mundo y las tradiciones de los judíos de la Europa oriental, sus obras versaban principalmente sobre los logros creativos en la Tierra de Israel, a la que habían venido </w:t>
+      </w:r>
+      <w:proofErr w:type="gramStart"/>
+      <w:r>
+        <w:t>para  "</w:t>
+      </w:r>
+      <w:proofErr w:type="gramEnd"/>
+      <w:r>
+        <w:t>construirla y construirse en ella", según rezaba un lema de aquella época.</w:t>
+      </w:r>
+    </w:p>
+    <w:p>
+      <w:r>
+        <w:lastRenderedPageBreak/>
+        <w:t xml:space="preserve">Yosef Haim Brenner (1881-1921), y Shmuel Yosef </w:t>
+      </w:r>
+      <w:proofErr w:type="spellStart"/>
+      <w:r>
+        <w:t>Agnón</w:t>
+      </w:r>
+      <w:proofErr w:type="spellEnd"/>
+      <w:r>
+        <w:t xml:space="preserve"> (1888-1970), que hizo entrar la prosa hebrea en el siglo XX, son considerados por muchos como los padres de la literatura hebrea moderna.</w:t>
+      </w:r>
+    </w:p>
+    <w:p>
+      <w:r>
+        <w:t>Brenner, en su esfuerzo por captar la realidad, prefirió las formas rabínicas y medievales de hebreo coloquial, creando nuevas expresiones y empleando una sintaxis dramática para producir el efecto de un habla viva. Un elemento central de las obras de Brenner es su identificación tanto con la lucha física de los pioneros por asirse en una tierra árida y dura, muy diferente de los países europeos en los que habían nacido, y la lucha, no menos difícil, por delinear la identidad del judío en la Tierra de Israel.</w:t>
+      </w:r>
+    </w:p>
+    <w:p>
+      <w:proofErr w:type="spellStart"/>
+      <w:r>
+        <w:t>Agnón</w:t>
+      </w:r>
+      <w:proofErr w:type="spellEnd"/>
+      <w:r>
+        <w:t xml:space="preserve"> optó por emplear en sus obras formas más modernas del hebreo. Su familiaridad con la tradición judía, junto con la influencia de la literatura europea del siglo XIX y comienzos del siglo XX, le permitieron crear un cuerpo de ficción que trata de las principales preocupaciones espirituales de la hora, la desintegración de las formas de vida tradicionales, la pérdida de la fe y la consiguiente pérdida de la identidad. Como judío ortodoxo y escritor de intuición y visión psicológica, </w:t>
+      </w:r>
+      <w:proofErr w:type="spellStart"/>
+      <w:r>
+        <w:t>Agnón</w:t>
+      </w:r>
+      <w:proofErr w:type="spellEnd"/>
+      <w:r>
+        <w:t xml:space="preserve"> expresó su afinidad con los sombríos e irracionales aspectos de la psiquis humana y una identificación con las incertidumbres internas del judío, creyente y no creyente. La realidad, pintada por </w:t>
+      </w:r>
+      <w:proofErr w:type="spellStart"/>
+      <w:r>
+        <w:t>Agnón</w:t>
+      </w:r>
+      <w:proofErr w:type="spellEnd"/>
+      <w:r>
+        <w:t>, se convierte en un ambiente trágico, a veces grotesco, con las influencias de la guerra y el Holocausto en muchas de sus obras. El mundo de los judíos píos se revela con todas sus pasiones y tensiones. En 1966, </w:t>
+      </w:r>
+      <w:proofErr w:type="spellStart"/>
+      <w:r>
+        <w:fldChar w:fldCharType="begin"/>
+      </w:r>
+      <w:r>
+        <w:instrText>HYPERLINK "http://nobelprize.org/nobel_prizes/literature/laureates/1966/" \t "_blank"</w:instrText>
+      </w:r>
+      <w:r>
+        <w:fldChar w:fldCharType="separate"/>
+      </w:r>
+      <w:r>
+        <w:t>Agnón</w:t>
+      </w:r>
+      <w:proofErr w:type="spellEnd"/>
+      <w:r>
+        <w:t xml:space="preserve"> fue </w:t>
+      </w:r>
+      <w:proofErr w:type="spellStart"/>
+      <w:r>
+        <w:t>co-receptor</w:t>
+      </w:r>
+      <w:proofErr w:type="spellEnd"/>
+      <w:r>
+        <w:t xml:space="preserve"> del Premio Nobel de Literatura</w:t>
+      </w:r>
+      <w:r>
+        <w:fldChar w:fldCharType="end"/>
+      </w:r>
+      <w:r>
+        <w:t> (junto con Nelly Sachs), el primer Premio Nobel otorgado a un israelí.</w:t>
+      </w:r>
+    </w:p>
+    <w:p>
+      <w:r>
+        <w:t xml:space="preserve">Los escritores nacidos en el país que empezaron a publicar en las décadas de los años 1940 y 1950, denominados a veces "la generación de la Guerra de la Independencia", trajeron a sus obras una mentalidad y un trasfondo cultural diferentes de los de sus predecesores, sobre todo porque su lengua materna era el hebreo y su experiencia estaba plenamente arraigada en la Tierra de Israel. Autores como S. </w:t>
+      </w:r>
+      <w:proofErr w:type="spellStart"/>
+      <w:r>
+        <w:t>Yitzhar</w:t>
+      </w:r>
+      <w:proofErr w:type="spellEnd"/>
+      <w:r>
+        <w:t xml:space="preserve">, Moshé Shamir, </w:t>
+      </w:r>
+      <w:proofErr w:type="spellStart"/>
+      <w:r>
+        <w:t>Hanoch</w:t>
+      </w:r>
+      <w:proofErr w:type="spellEnd"/>
+      <w:r>
+        <w:t xml:space="preserve"> </w:t>
+      </w:r>
+      <w:proofErr w:type="spellStart"/>
+      <w:r>
+        <w:t>Bartov</w:t>
+      </w:r>
+      <w:proofErr w:type="spellEnd"/>
+      <w:r>
+        <w:t xml:space="preserve">, Haim Guri y Benjamín </w:t>
+      </w:r>
+      <w:proofErr w:type="spellStart"/>
+      <w:r>
+        <w:t>Tammuz</w:t>
+      </w:r>
+      <w:proofErr w:type="spellEnd"/>
+      <w:r>
+        <w:t xml:space="preserve"> vacilan dramáticamente entre el individualismo y el compromiso para con la sociedad y el estado, presentando un modelo de realismo social, frecuentemente de tono heroico, que refleja una mezcla de influencias locales e internacionales.</w:t>
+      </w:r>
+    </w:p>
+    <w:p>
+      <w:pPr>
         <w:rPr>
           <w:b/>
           <w:bCs/>
           <w:sz w:val="28"/>
           <w:szCs w:val="28"/>
         </w:rPr>
-        <w:t>Prosa</w:t>
-      </w:r>
-    </w:p>
-    <w:p>
-      <w:r>
-        <w:t xml:space="preserve">La prosa hebrea moderna en la Tierra de Israel fue escrita en un comienzo por autores inmigrados. Aunque arraigados en el mundo y las tradiciones de los judíos de la Europa oriental, sus obras versaban principalmente sobre los logros creativos en la Tierra de Israel, a la que habían venido </w:t>
-      </w:r>
-      <w:proofErr w:type="gramStart"/>
-      <w:r>
-        <w:t>para  "</w:t>
-      </w:r>
-      <w:proofErr w:type="gramEnd"/>
-      <w:r>
-        <w:t>construirla y construirse en ella", según rezaba un lema de aquella época.</w:t>
-      </w:r>
-    </w:p>
-    <w:p>
-      <w:r>
-        <w:t xml:space="preserve">Yosef Haim Brenner (1881-1921), y Shmuel Yosef </w:t>
-      </w:r>
-      <w:proofErr w:type="spellStart"/>
-      <w:r>
-        <w:t>Agnón</w:t>
-      </w:r>
-      <w:proofErr w:type="spellEnd"/>
-      <w:r>
-        <w:t xml:space="preserve"> (1888-1970), que hizo entrar la prosa hebrea en el siglo XX, son considerados por muchos como los padres de la literatura hebrea moderna.</w:t>
-      </w:r>
-    </w:p>
-    <w:p>
-      <w:r>
-        <w:lastRenderedPageBreak/>
-        <w:t>Brenner, en su esfuerzo por captar la realidad, prefirió las formas rabínicas y medievales de hebreo coloquial, creando nuevas expresiones y empleando una sintaxis dramática para producir el efecto de un habla viva. Un elemento central de las obras de Brenner es su identificación tanto con la lucha física de los pioneros por asirse en una tierra árida y dura, muy diferente de los países europeos en los que habían nacido, y la lucha, no menos difícil, por delinear la identidad del judío en la Tierra de Israel.</w:t>
-      </w:r>
-    </w:p>
-    <w:p>
-      <w:proofErr w:type="spellStart"/>
-      <w:r>
-        <w:t>Agnón</w:t>
-      </w:r>
-      <w:proofErr w:type="spellEnd"/>
-      <w:r>
-        <w:t xml:space="preserve"> optó por emplear en sus obras formas más modernas del hebreo. Su familiaridad con la tradición judía, junto con la influencia de la literatura europea del siglo XIX y comienzos del siglo XX, le permitieron crear un cuerpo de ficción que trata de las principales preocupaciones espirituales de la hora, la desintegración de las formas de vida tradicionales, la pérdida de la fe y la consiguiente pérdida de la identidad. Como judío ortodoxo y escritor de intuición y visión psicológica, </w:t>
-      </w:r>
-      <w:proofErr w:type="spellStart"/>
-      <w:r>
-        <w:t>Agnón</w:t>
-      </w:r>
-      <w:proofErr w:type="spellEnd"/>
-      <w:r>
-        <w:t xml:space="preserve"> expresó su afinidad con los sombríos e irracionales aspectos de la psiquis humana y una identificación con las incertidumbres internas del judío, creyente y no creyente. La realidad, pintada por </w:t>
-      </w:r>
-      <w:proofErr w:type="spellStart"/>
-      <w:r>
-        <w:t>Agnón</w:t>
-      </w:r>
-      <w:proofErr w:type="spellEnd"/>
-      <w:r>
-        <w:t>, se convierte en un ambiente trágico, a veces grotesco, con las influencias de la guerra y el Holocausto en muchas de sus obras. El mundo de los judíos píos se revela con todas sus pasiones y tensiones. En 1966, </w:t>
-      </w:r>
-      <w:proofErr w:type="spellStart"/>
-      <w:r>
-        <w:fldChar w:fldCharType="begin"/>
-      </w:r>
-      <w:r>
-        <w:instrText>HYPERLINK "http://nobelprize.org/nobel_prizes/literature/laureates/1966/" \t "_blank"</w:instrText>
-      </w:r>
-      <w:r>
-        <w:fldChar w:fldCharType="separate"/>
-      </w:r>
-      <w:r>
-        <w:t>Agnón</w:t>
-      </w:r>
-      <w:proofErr w:type="spellEnd"/>
-      <w:r>
-        <w:t xml:space="preserve"> fue </w:t>
-      </w:r>
-      <w:proofErr w:type="spellStart"/>
-      <w:r>
-        <w:t>co-receptor</w:t>
-      </w:r>
-      <w:proofErr w:type="spellEnd"/>
-      <w:r>
-        <w:t xml:space="preserve"> del Premio Nobel de Literatura</w:t>
-      </w:r>
-      <w:r>
-        <w:fldChar w:fldCharType="end"/>
-      </w:r>
-      <w:r>
-        <w:t> (junto con Nelly Sachs), el primer Premio Nobel otorgado a un israelí.</w:t>
-      </w:r>
-    </w:p>
-    <w:p>
-      <w:r>
-        <w:t xml:space="preserve">Los escritores nacidos en el país que empezaron a publicar en las décadas de los años 1940 y 1950, denominados a veces "la generación de la Guerra de la Independencia", trajeron a sus obras una mentalidad y un trasfondo cultural diferentes de los de sus predecesores, sobre todo porque su lengua materna era el hebreo y su experiencia estaba plenamente arraigada en la Tierra de Israel. Autores como S. </w:t>
-      </w:r>
-      <w:proofErr w:type="spellStart"/>
-      <w:r>
-        <w:t>Yitzhar</w:t>
-      </w:r>
-      <w:proofErr w:type="spellEnd"/>
-      <w:r>
-        <w:t xml:space="preserve">, Moshé Shamir, </w:t>
-      </w:r>
-      <w:proofErr w:type="spellStart"/>
-      <w:r>
-        <w:t>Hanoch</w:t>
-      </w:r>
-      <w:proofErr w:type="spellEnd"/>
-      <w:r>
-        <w:t xml:space="preserve"> </w:t>
-      </w:r>
-      <w:proofErr w:type="spellStart"/>
-      <w:r>
-        <w:t>Bartov</w:t>
-      </w:r>
-      <w:proofErr w:type="spellEnd"/>
-      <w:r>
-        <w:t xml:space="preserve">, Haim Guri y Benjamín </w:t>
-      </w:r>
-      <w:proofErr w:type="spellStart"/>
-      <w:r>
-        <w:t>Tammuz</w:t>
-      </w:r>
-      <w:proofErr w:type="spellEnd"/>
-      <w:r>
-        <w:t xml:space="preserve"> vacilan dramáticamente entre el individualismo y el compromiso para con la sociedad y el estado, presentando un modelo de realismo social, frecuentemente de tono heroico, que refleja una mezcla de influencias locales e internacionales.</w:t>
-      </w:r>
-    </w:p>
-    <w:p>
-      <w:pPr>
+      </w:pPr>
+      <w:r>
         <w:rPr>
           <w:b/>
           <w:bCs/>
           <w:sz w:val="28"/>
           <w:szCs w:val="28"/>
         </w:rPr>
-      </w:pPr>
-      <w:r>
-        <w:rPr>
-          <w:b/>
-          <w:bCs/>
-          <w:sz w:val="28"/>
-          <w:szCs w:val="28"/>
-        </w:rPr>
         <w:t>Poesía</w:t>
       </w:r>
     </w:p>
@@ -5728,11 +5807,8 @@
     </w:p>
     <w:p>
       <w:r>
-        <w:t xml:space="preserve">Una ruptura con la expresión poética tradicional se produjo en Europa en el período llamado de la Ilustración Judía (1781-1881), en el cual los judíos lucharon por obtener plena ciudadanía y por secularizar su vida comunitaria. La ruptura continuó luego cuando </w:t>
-      </w:r>
-      <w:r>
         <w:lastRenderedPageBreak/>
-        <w:t xml:space="preserve">el sionismo, el movimiento que llamaba a restaurar la vida nacional judía en la Tierra de Israel, empezó a cobrar auge a partir de fines del siglo XIX. Los principales poetas de este período fueron Haim </w:t>
+        <w:t xml:space="preserve">Una ruptura con la expresión poética tradicional se produjo en Europa en el período llamado de la Ilustración Judía (1781-1881), en el cual los judíos lucharon por obtener plena ciudadanía y por secularizar su vida comunitaria. La ruptura continuó luego cuando el sionismo, el movimiento que llamaba a restaurar la vida nacional judía en la Tierra de Israel, empezó a cobrar auge a partir de fines del siglo XIX. Los principales poetas de este período fueron Haim </w:t>
       </w:r>
       <w:proofErr w:type="spellStart"/>
       <w:r>
@@ -5978,6 +6054,7 @@
     </w:p>
     <w:p>
       <w:r>
+        <w:lastRenderedPageBreak/>
         <w:t>Nieve en las montañas</w:t>
       </w:r>
       <w:r>
@@ -5990,9 +6067,6 @@
       </w:r>
       <w:r>
         <w:br/>
-      </w:r>
-      <w:r>
-        <w:lastRenderedPageBreak/>
         <w:t>Baja Jerusalén</w:t>
       </w:r>
       <w:r>
@@ -6075,788 +6149,787 @@
         <w:rPr>
           <w:b/>
           <w:bCs/>
-          <w:sz w:val="28"/>
-          <w:szCs w:val="28"/>
-        </w:rPr>
-      </w:pPr>
-      <w:r>
+          <w:sz w:val="32"/>
+          <w:szCs w:val="32"/>
+        </w:rPr>
+      </w:pPr>
+      <w:r>
+        <w:rPr>
+          <w:b/>
+          <w:bCs/>
+          <w:sz w:val="32"/>
+          <w:szCs w:val="32"/>
+        </w:rPr>
+        <w:t xml:space="preserve"> ARTES VISUALES  </w:t>
+      </w:r>
+    </w:p>
+    <w:p>
+      <w:r>
+        <w:t xml:space="preserve">Desde comienzos del siglo XX, las Bellas Artes en Israel han demostrado una orientación creativa, en la que han influido el encuentro entre Oriente y Occidente, las particularidades del país y de su desarrollo, y el carácter de las ciudades, así como estilos diversos provenientes de centros de arte del extranjero. En pintura, escultura, fotografía y otras formas artísticas, el variado paisaje del país es el protagonista: los montes y las terrazas escalonadas en sus laderas crean dinámicas especiales de línea y forma; las colinas del </w:t>
+      </w:r>
+      <w:proofErr w:type="spellStart"/>
+      <w:r>
+        <w:t>Néguev</w:t>
+      </w:r>
+      <w:proofErr w:type="spellEnd"/>
+      <w:r>
+        <w:t>, la dominante vegetación gris verdosa y la clara luminosidad provocan efectos de color distintivos; y el mar y la arena afectan las superficies. En general, los paisajes, preocupaciones y política locales ocupan el centro del arte israelí, otorgándole su singularidad.</w:t>
+      </w:r>
+    </w:p>
+    <w:p>
+      <w:r>
+        <w:t xml:space="preserve">La actividad artística organizada en el país empezó en 1906, año en que el Profesor Boris </w:t>
+      </w:r>
+      <w:proofErr w:type="spellStart"/>
+      <w:r>
+        <w:t>Schatz</w:t>
+      </w:r>
+      <w:proofErr w:type="spellEnd"/>
+      <w:r>
+        <w:t xml:space="preserve"> (1867-1932) llegó de Bulgaria a establecerse en Jerusalén y fundó allí la Escuela de </w:t>
+      </w:r>
+      <w:r>
+        <w:lastRenderedPageBreak/>
+        <w:t xml:space="preserve">Artes y Artesanías </w:t>
+      </w:r>
+      <w:proofErr w:type="spellStart"/>
+      <w:r>
+        <w:t>Betzalel</w:t>
+      </w:r>
+      <w:proofErr w:type="spellEnd"/>
+      <w:r>
+        <w:t xml:space="preserve">, </w:t>
+      </w:r>
+      <w:proofErr w:type="gramStart"/>
+      <w:r>
+        <w:t>de acuerdo a</w:t>
+      </w:r>
+      <w:proofErr w:type="gramEnd"/>
+      <w:r>
+        <w:t xml:space="preserve"> un plan aprobado en el Congreso Sionista de 1905 para estimular a jóvenes judíos talentosos a estudiar arte en la Tierra de Israel. Hacia 1910, la escuela contaba ya con 32 departamentos diferentes, un cuerpo estudiantil de 500 alumnos y un mercado dispuesto a adquirir sus trabajos en todo el mundo judío.</w:t>
+      </w:r>
+    </w:p>
+    <w:p>
+      <w:r>
+        <w:t>Además de pintores y escultores, la vida artística del país comprende una multitud de talentosos artesanos (ceramistas, orfebres, tejedores, calígrafos, sopladores de vidrio, etc.) muchos de los cuales se especializan en interpretaciones modernas de objetos rituales judíos tradicionales.</w:t>
+      </w:r>
+    </w:p>
+    <w:p>
+      <w:r>
+        <w:t xml:space="preserve">El entusiasmo por el arte existe en todas las clases sociales. Los israelíes promueven y apoyan las actividades artísticas visitando exposiciones - individuales, colectivas y retrospectivas - en los múltiples museos y galerías privadas del país, frecuentando los barrios de artistas de </w:t>
+      </w:r>
+      <w:proofErr w:type="spellStart"/>
+      <w:r>
+        <w:t>Safed</w:t>
+      </w:r>
+      <w:proofErr w:type="spellEnd"/>
+      <w:r>
+        <w:t xml:space="preserve">, de Yafo o de la aldea de artistas </w:t>
+      </w:r>
+      <w:proofErr w:type="spellStart"/>
+      <w:r>
+        <w:t>Ein</w:t>
+      </w:r>
+      <w:proofErr w:type="spellEnd"/>
+      <w:r>
+        <w:t xml:space="preserve"> </w:t>
+      </w:r>
+      <w:proofErr w:type="spellStart"/>
+      <w:r>
+        <w:t>Hod</w:t>
+      </w:r>
+      <w:proofErr w:type="spellEnd"/>
+      <w:r>
+        <w:t>, y adquiriendo obras de artistas locales.</w:t>
+      </w:r>
+    </w:p>
+    <w:p>
+      <w:pPr>
         <w:rPr>
           <w:b/>
           <w:bCs/>
           <w:sz w:val="28"/>
           <w:szCs w:val="28"/>
         </w:rPr>
-        <w:t xml:space="preserve"> ARTES VISUALES  </w:t>
-      </w:r>
-    </w:p>
-    <w:p>
-      <w:r>
-        <w:t xml:space="preserve">Desde comienzos del siglo XX, las Bellas Artes en Israel han demostrado una orientación creativa, en la que han influido el encuentro entre Oriente y Occidente, las particularidades del país y de su desarrollo, y el carácter de las ciudades, así como estilos diversos provenientes de centros de arte del extranjero. En pintura, escultura, fotografía y otras formas artísticas, el variado paisaje del país es el protagonista: los montes y las terrazas escalonadas en sus laderas crean dinámicas especiales de línea y forma; las colinas del </w:t>
-      </w:r>
-      <w:proofErr w:type="spellStart"/>
-      <w:r>
-        <w:t>Néguev</w:t>
-      </w:r>
-      <w:proofErr w:type="spellEnd"/>
-      <w:r>
-        <w:t>, la dominante vegetación gris verdosa y la clara luminosidad provocan efectos de color distintivos; y el mar y la arena afectan las superficies. En general, los paisajes, preocupaciones y política locales ocupan el centro del arte israelí, otorgándole su singularidad.</w:t>
-      </w:r>
-    </w:p>
-    <w:p>
-      <w:r>
-        <w:t xml:space="preserve">La actividad artística organizada en el país empezó en 1906, año en que el Profesor Boris </w:t>
-      </w:r>
-      <w:proofErr w:type="spellStart"/>
-      <w:r>
-        <w:t>Schatz</w:t>
-      </w:r>
-      <w:proofErr w:type="spellEnd"/>
-      <w:r>
-        <w:t xml:space="preserve"> (1867-1932) llegó de Bulgaria a establecerse en Jerusalén y fundó allí la Escuela de Artes y Artesanías </w:t>
-      </w:r>
-      <w:proofErr w:type="spellStart"/>
-      <w:r>
-        <w:t>Betzalel</w:t>
-      </w:r>
-      <w:proofErr w:type="spellEnd"/>
-      <w:r>
-        <w:t xml:space="preserve">, </w:t>
-      </w:r>
-      <w:proofErr w:type="gramStart"/>
-      <w:r>
-        <w:t>de acuerdo a</w:t>
-      </w:r>
-      <w:proofErr w:type="gramEnd"/>
-      <w:r>
-        <w:t xml:space="preserve"> un plan aprobado en el Congreso Sionista de 1905 para estimular a jóvenes judíos talentosos a estudiar arte en la Tierra de Israel. Hacia </w:t>
-      </w:r>
-      <w:r>
-        <w:lastRenderedPageBreak/>
-        <w:t>1910, la escuela contaba ya con 32 departamentos diferentes, un cuerpo estudiantil de 500 alumnos y un mercado dispuesto a adquirir sus trabajos en todo el mundo judío.</w:t>
-      </w:r>
-    </w:p>
-    <w:p>
-      <w:r>
-        <w:t>Además de pintores y escultores, la vida artística del país comprende una multitud de talentosos artesanos (ceramistas, orfebres, tejedores, calígrafos, sopladores de vidrio, etc.) muchos de los cuales se especializan en interpretaciones modernas de objetos rituales judíos tradicionales.</w:t>
-      </w:r>
-    </w:p>
-    <w:p>
-      <w:r>
-        <w:t xml:space="preserve">El entusiasmo por el arte existe en todas las clases sociales. Los israelíes promueven y apoyan las actividades artísticas visitando exposiciones - individuales, colectivas y retrospectivas - en los múltiples museos y galerías privadas del país, frecuentando los barrios de artistas de </w:t>
-      </w:r>
-      <w:proofErr w:type="spellStart"/>
-      <w:r>
-        <w:t>Safed</w:t>
-      </w:r>
-      <w:proofErr w:type="spellEnd"/>
-      <w:r>
-        <w:t xml:space="preserve">, de Yafo o de la aldea de artistas </w:t>
-      </w:r>
-      <w:proofErr w:type="spellStart"/>
-      <w:r>
-        <w:t>Ein</w:t>
-      </w:r>
-      <w:proofErr w:type="spellEnd"/>
-      <w:r>
-        <w:t xml:space="preserve"> </w:t>
-      </w:r>
-      <w:proofErr w:type="spellStart"/>
-      <w:r>
-        <w:t>Hod</w:t>
-      </w:r>
-      <w:proofErr w:type="spellEnd"/>
-      <w:r>
-        <w:t>, y adquiriendo obras de artistas locales.</w:t>
-      </w:r>
-    </w:p>
-    <w:p>
-      <w:pPr>
-        <w:rPr>
-          <w:b/>
-          <w:bCs/>
-        </w:rPr>
-      </w:pPr>
-      <w:r>
-        <w:rPr>
-          <w:b/>
-          <w:bCs/>
-        </w:rPr>
-        <w:t>Pintura</w:t>
-      </w:r>
-    </w:p>
-    <w:p>
-      <w:r>
-        <w:t xml:space="preserve">Al principio, la orientación artística de </w:t>
-      </w:r>
-      <w:proofErr w:type="spellStart"/>
-      <w:r>
-        <w:t>Betzalel</w:t>
-      </w:r>
-      <w:proofErr w:type="spellEnd"/>
-      <w:r>
-        <w:t xml:space="preserve">, que pretendía crear un “arte original judío”, fundiendo técnicas europeas con influencias locales, resultó en pinturas de escenas bíblicas basadas en románticas interpretaciones del pasado unidas a utópicas visiones del futuro, con imágenes extraídas de las comunidades judías orientales y de los beduinos locales. Entre los artistas de este período se destacan Shmuel </w:t>
-      </w:r>
-      <w:proofErr w:type="spellStart"/>
-      <w:r>
-        <w:t>Hirszenberg</w:t>
-      </w:r>
-      <w:proofErr w:type="spellEnd"/>
-      <w:r>
-        <w:t xml:space="preserve"> (1865-1908), </w:t>
-      </w:r>
-      <w:proofErr w:type="spellStart"/>
-      <w:r>
-        <w:t>Efraim</w:t>
-      </w:r>
-      <w:proofErr w:type="spellEnd"/>
-      <w:r>
-        <w:t xml:space="preserve"> </w:t>
-      </w:r>
-      <w:proofErr w:type="spellStart"/>
-      <w:r>
-        <w:t>Lilien</w:t>
-      </w:r>
-      <w:proofErr w:type="spellEnd"/>
-      <w:r>
-        <w:t xml:space="preserve">, (1874-1925) y Abel </w:t>
-      </w:r>
-      <w:proofErr w:type="spellStart"/>
-      <w:r>
-        <w:t>Pann</w:t>
-      </w:r>
-      <w:proofErr w:type="spellEnd"/>
-      <w:r>
-        <w:t xml:space="preserve"> (1883-1963).</w:t>
-      </w:r>
-    </w:p>
-    <w:p>
-      <w:r>
-        <w:t xml:space="preserve">La primera exposición de arte importante, realizada en 1921 en la Ciudadela de David, en la Ciudad Vieja de Jerusalén, estuvo dominada por pintores de la Escuela </w:t>
-      </w:r>
-      <w:proofErr w:type="spellStart"/>
-      <w:r>
-        <w:t>Betzalel</w:t>
-      </w:r>
-      <w:proofErr w:type="spellEnd"/>
-      <w:r>
-        <w:t xml:space="preserve">. Poco después, sin embargo, el anacrónico estilo narrativo oriental-nacional de </w:t>
-      </w:r>
-      <w:proofErr w:type="spellStart"/>
-      <w:r>
-        <w:t>Betzalel</w:t>
-      </w:r>
-      <w:proofErr w:type="spellEnd"/>
-      <w:r>
-        <w:t xml:space="preserve"> fue desafiado tanto por jóvenes rebeldes dentro de la propia escuela </w:t>
-      </w:r>
-      <w:proofErr w:type="spellStart"/>
-      <w:r>
-        <w:t>Betzalel</w:t>
-      </w:r>
-      <w:proofErr w:type="spellEnd"/>
-      <w:r>
-        <w:t xml:space="preserve"> como por artistas recién llegados, que empezaron a buscar una expresión apropiada para lo que ellos llamaban arte “hebreo”, en oposición a “judío”. En un intento por definir su nueva identidad cultural y expresar su visión del país como fuente de renovación nacional, pintaron la realidad cotidiana del panorama local, con énfasis en la brillante luz y los resplandecientes colores del paisaje, y destacaron temas exóticos tales como el simple estilo de vida árabe, por medio de una técnica predominantemente primitiva, como se ve en las obras de pintores como Israel </w:t>
-      </w:r>
-      <w:proofErr w:type="spellStart"/>
-      <w:r>
-        <w:t>Paldi</w:t>
-      </w:r>
-      <w:proofErr w:type="spellEnd"/>
-      <w:r>
-        <w:t xml:space="preserve">, </w:t>
-      </w:r>
-      <w:proofErr w:type="spellStart"/>
-      <w:r>
-        <w:t>Tziona</w:t>
-      </w:r>
-      <w:proofErr w:type="spellEnd"/>
-      <w:r>
-        <w:t xml:space="preserve"> </w:t>
-      </w:r>
-      <w:proofErr w:type="spellStart"/>
-      <w:r>
-        <w:t>Tagger</w:t>
-      </w:r>
-      <w:proofErr w:type="spellEnd"/>
-      <w:r>
-        <w:t xml:space="preserve">, </w:t>
-      </w:r>
-      <w:proofErr w:type="spellStart"/>
-      <w:r>
-        <w:t>Pinhas</w:t>
-      </w:r>
-      <w:proofErr w:type="spellEnd"/>
-      <w:r>
-        <w:t xml:space="preserve"> </w:t>
-      </w:r>
-      <w:proofErr w:type="spellStart"/>
-      <w:r>
-        <w:t>Litvinovsky</w:t>
-      </w:r>
-      <w:proofErr w:type="spellEnd"/>
-      <w:r>
-        <w:t xml:space="preserve">, Nahum Gutman y Reuven </w:t>
-      </w:r>
-      <w:proofErr w:type="spellStart"/>
-      <w:r>
-        <w:t>Rubin</w:t>
-      </w:r>
-      <w:proofErr w:type="spellEnd"/>
-      <w:r>
-        <w:t>. Hacia mediados de la década de los años 20, muchos artistas se habían establecido en la dinámica y nueva ciudad de Tel Aviv (fundada en 1909), que continúa aún hoy siendo el centro de la actividad artística del país.</w:t>
-      </w:r>
-    </w:p>
-    <w:p>
-      <w:r>
-        <w:t xml:space="preserve">El arte de los años 30 estuvo fuertemente influido por las innovaciones de comienzos del siglo XX, la más poderosa de las cuales fue el expresionismo que emanaba de los talleres de París. Obras de pintores como </w:t>
-      </w:r>
-      <w:proofErr w:type="spellStart"/>
-      <w:r>
-        <w:t>Moshe</w:t>
-      </w:r>
-      <w:proofErr w:type="spellEnd"/>
-      <w:r>
-        <w:t xml:space="preserve"> Castel, Menachem </w:t>
-      </w:r>
-      <w:proofErr w:type="spellStart"/>
-      <w:r>
-        <w:t>Shemi</w:t>
-      </w:r>
-      <w:proofErr w:type="spellEnd"/>
-      <w:r>
-        <w:t xml:space="preserve"> y Arie </w:t>
-      </w:r>
-      <w:proofErr w:type="spellStart"/>
-      <w:r>
-        <w:t>Aroch</w:t>
-      </w:r>
-      <w:proofErr w:type="spellEnd"/>
-      <w:r>
-        <w:t xml:space="preserve"> tendían a </w:t>
-      </w:r>
-      <w:r>
-        <w:lastRenderedPageBreak/>
-        <w:t>retratar una realidad emocionalmente cargada y a menudo mística mediante el uso de la distorsión, y, aunque los temas seguían girando en torno a los paisajes y las imágenes locales, los componentes narrativos de diez años antes desaparecieron gradualmente y el mundo oriental-musulmán se desvaneció por completo.</w:t>
-      </w:r>
-    </w:p>
-    <w:p>
-      <w:r>
-        <w:t xml:space="preserve">El expresionismo alemán fue introducido a mediados de los años 30 con la llegada de artistas que huían del creciente terror nazi. Uniéndose a los artistas nacidos en Alemania Anna </w:t>
-      </w:r>
-      <w:proofErr w:type="spellStart"/>
-      <w:r>
-        <w:t>Ticho</w:t>
-      </w:r>
-      <w:proofErr w:type="spellEnd"/>
-      <w:r>
-        <w:t xml:space="preserve"> y Leopold Krakauer, que habían llegado a Jerusalén 10 a 20 años antes, este grupo, que </w:t>
-      </w:r>
-      <w:proofErr w:type="spellStart"/>
-      <w:r>
-        <w:t>incluyía</w:t>
-      </w:r>
-      <w:proofErr w:type="spellEnd"/>
-      <w:r>
-        <w:t xml:space="preserve"> a Hermann </w:t>
-      </w:r>
-      <w:proofErr w:type="spellStart"/>
-      <w:r>
-        <w:t>Struck</w:t>
-      </w:r>
-      <w:proofErr w:type="spellEnd"/>
-      <w:r>
-        <w:t xml:space="preserve">, </w:t>
-      </w:r>
-      <w:proofErr w:type="spellStart"/>
-      <w:r>
-        <w:t>Mordechai</w:t>
-      </w:r>
-      <w:proofErr w:type="spellEnd"/>
-      <w:r>
-        <w:t xml:space="preserve"> </w:t>
-      </w:r>
-      <w:proofErr w:type="spellStart"/>
-      <w:r>
-        <w:t>Ardon</w:t>
-      </w:r>
-      <w:proofErr w:type="spellEnd"/>
-      <w:r>
-        <w:t xml:space="preserve"> y Jakob Steinhardt, se dedicó en gran medida a interpretaciones subjetivas del paisaje de </w:t>
-      </w:r>
-      <w:proofErr w:type="spellStart"/>
-      <w:r>
-        <w:t>Jerusalem</w:t>
-      </w:r>
-      <w:proofErr w:type="spellEnd"/>
-      <w:r>
-        <w:t xml:space="preserve"> y las colinas circundantes. Estos artistas aportaron una contribución significativa al desarrollo del arte local, en particular por medio de la orientación dada a la Escuela </w:t>
-      </w:r>
-      <w:proofErr w:type="spellStart"/>
-      <w:r>
-        <w:t>Betzalel</w:t>
-      </w:r>
-      <w:proofErr w:type="spellEnd"/>
-      <w:r>
-        <w:t xml:space="preserve"> por </w:t>
-      </w:r>
-      <w:proofErr w:type="spellStart"/>
-      <w:r>
-        <w:t>Ardon</w:t>
-      </w:r>
-      <w:proofErr w:type="spellEnd"/>
-      <w:r>
-        <w:t xml:space="preserve"> y </w:t>
-      </w:r>
-      <w:proofErr w:type="spellStart"/>
-      <w:r>
-        <w:t>Steindhart</w:t>
-      </w:r>
-      <w:proofErr w:type="spellEnd"/>
-      <w:r>
-        <w:t>, bajo cuya guía una nueva generación de artistas llegó a la madurez.</w:t>
-      </w:r>
-    </w:p>
-    <w:p>
-      <w:r>
-        <w:t xml:space="preserve">La ruptura con París durante la Segunda Guerra Mundial y el trauma del Holocausto llevaron a varios artistas, entre ellos Castel, </w:t>
-      </w:r>
-      <w:proofErr w:type="spellStart"/>
-      <w:r>
-        <w:t>Yitzak</w:t>
-      </w:r>
-      <w:proofErr w:type="spellEnd"/>
-      <w:r>
-        <w:t xml:space="preserve"> </w:t>
-      </w:r>
-      <w:proofErr w:type="spellStart"/>
-      <w:r>
-        <w:t>Danziger</w:t>
-      </w:r>
-      <w:proofErr w:type="spellEnd"/>
-      <w:r>
-        <w:t xml:space="preserve"> y Aharon </w:t>
-      </w:r>
-      <w:proofErr w:type="spellStart"/>
-      <w:r>
-        <w:t>Kahana</w:t>
-      </w:r>
-      <w:proofErr w:type="spellEnd"/>
-      <w:r>
-        <w:t xml:space="preserve"> a adoptar la naciente ideología ‘cananea’ que buscaba identificarse con </w:t>
-      </w:r>
-      <w:proofErr w:type="gramStart"/>
-      <w:r>
-        <w:t>los población autóctona</w:t>
-      </w:r>
-      <w:proofErr w:type="gramEnd"/>
-      <w:r>
-        <w:t xml:space="preserve"> del país para crear un ‘nuevo pueblo hebreo’, reviviendo mitos antiguos y motivos paganos. La Guerra de Independencia de 1948 llevó a otros artistas como </w:t>
-      </w:r>
-      <w:proofErr w:type="spellStart"/>
-      <w:r>
-        <w:t>Naftali</w:t>
-      </w:r>
-      <w:proofErr w:type="spellEnd"/>
-      <w:r>
-        <w:t xml:space="preserve"> </w:t>
-      </w:r>
-      <w:proofErr w:type="spellStart"/>
-      <w:r>
-        <w:t>Bezem</w:t>
-      </w:r>
-      <w:proofErr w:type="spellEnd"/>
-      <w:r>
-        <w:t xml:space="preserve"> y </w:t>
-      </w:r>
-      <w:proofErr w:type="spellStart"/>
-      <w:r>
-        <w:t>Avraham</w:t>
-      </w:r>
-      <w:proofErr w:type="spellEnd"/>
-      <w:r>
-        <w:t xml:space="preserve"> </w:t>
-      </w:r>
-      <w:proofErr w:type="spellStart"/>
-      <w:r>
-        <w:t>Ofek</w:t>
-      </w:r>
-      <w:proofErr w:type="spellEnd"/>
-      <w:r>
-        <w:t xml:space="preserve"> a adoptar un estilo militante con un claro mensaje social. El grupo más significativo que se formó en este período fue el de ‘Nuevos Horizontes’, que pretendía liberar la pintura israelí de su carácter local y sus asociaciones literarias para llevarla a la esfera del arte contemporáneo europeo.</w:t>
-      </w:r>
-    </w:p>
-    <w:p>
-      <w:r>
-        <w:t xml:space="preserve">Se desarrollaron dos corrientes principales: Yosef </w:t>
-      </w:r>
-      <w:proofErr w:type="spellStart"/>
-      <w:r>
-        <w:t>Zaritzky</w:t>
-      </w:r>
-      <w:proofErr w:type="spellEnd"/>
-      <w:r>
-        <w:t xml:space="preserve">, la figura dominante del </w:t>
-      </w:r>
-      <w:proofErr w:type="gramStart"/>
-      <w:r>
-        <w:t>grupo,</w:t>
-      </w:r>
-      <w:proofErr w:type="gramEnd"/>
-      <w:r>
-        <w:t xml:space="preserve"> tendió hacia un lirismo atmosférico, caracterizado por la presencia de fragmentos identificables de paisaje local y tonos fríos. Su estilo fue adoptado por otros, sobresaliendo Avigdor </w:t>
-      </w:r>
-      <w:proofErr w:type="spellStart"/>
-      <w:r>
-        <w:t>Stematsky</w:t>
-      </w:r>
-      <w:proofErr w:type="spellEnd"/>
-      <w:r>
-        <w:t xml:space="preserve"> y </w:t>
-      </w:r>
-      <w:proofErr w:type="spellStart"/>
-      <w:r>
-        <w:t>Yehezkel</w:t>
-      </w:r>
-      <w:proofErr w:type="spellEnd"/>
-      <w:r>
-        <w:t xml:space="preserve"> </w:t>
-      </w:r>
-      <w:proofErr w:type="spellStart"/>
-      <w:r>
-        <w:t>Streichman</w:t>
-      </w:r>
-      <w:proofErr w:type="spellEnd"/>
-      <w:r>
-        <w:t xml:space="preserve">. La segunda corriente, un abstraccionismo estilizado que iba del </w:t>
-      </w:r>
-      <w:proofErr w:type="spellStart"/>
-      <w:r>
-        <w:t>geometricismo</w:t>
-      </w:r>
-      <w:proofErr w:type="spellEnd"/>
-      <w:r>
-        <w:t xml:space="preserve"> a un formalismo frecuentemente basado en símbolos, se evidenció fuertemente en las obras del artista de origen rumano Marcel Janco, que había estudiado en París y fue uno de los fundadores del dadaísmo. El grupo Nuevos Horizontes no solo </w:t>
-      </w:r>
-      <w:proofErr w:type="spellStart"/>
-      <w:r>
-        <w:t>legitimizó</w:t>
-      </w:r>
-      <w:proofErr w:type="spellEnd"/>
-      <w:r>
-        <w:t xml:space="preserve"> el arte abstracto en Israel, sino también contribuyó a su predominio hasta comienzos de la década de 1960.</w:t>
-      </w:r>
-    </w:p>
-    <w:p>
-      <w:pPr>
-        <w:rPr>
-          <w:b/>
-          <w:bCs/>
-        </w:rPr>
-      </w:pPr>
-      <w:r>
-        <w:rPr>
-          <w:b/>
-          <w:bCs/>
-        </w:rPr>
-        <w:t>Escultura</w:t>
-      </w:r>
-    </w:p>
-    <w:p>
-      <w:r>
-        <w:t xml:space="preserve">Durante un largo período antes de la independencia, la escultura floreció gracias a los esfuerzos de unos pocos artistas. Aunque </w:t>
-      </w:r>
-      <w:proofErr w:type="spellStart"/>
-      <w:r>
-        <w:t>Avraham</w:t>
-      </w:r>
-      <w:proofErr w:type="spellEnd"/>
-      <w:r>
-        <w:t xml:space="preserve"> </w:t>
-      </w:r>
-      <w:proofErr w:type="spellStart"/>
-      <w:r>
-        <w:t>Melnikoff</w:t>
-      </w:r>
-      <w:proofErr w:type="spellEnd"/>
-      <w:r>
-        <w:t xml:space="preserve"> (conocido por su imponente león de piedra en Tel Hai), y </w:t>
-      </w:r>
-      <w:proofErr w:type="spellStart"/>
-      <w:r>
-        <w:t>Zeev</w:t>
-      </w:r>
-      <w:proofErr w:type="spellEnd"/>
-      <w:r>
-        <w:t xml:space="preserve"> Ben-</w:t>
-      </w:r>
-      <w:proofErr w:type="spellStart"/>
-      <w:r>
-        <w:t>Zvi</w:t>
-      </w:r>
-      <w:proofErr w:type="spellEnd"/>
-      <w:r>
-        <w:t xml:space="preserve"> introdujeron el cubismo, la escuela de escultura </w:t>
-      </w:r>
-      <w:r>
-        <w:lastRenderedPageBreak/>
-        <w:t xml:space="preserve">más académica, representada por </w:t>
-      </w:r>
-      <w:proofErr w:type="spellStart"/>
-      <w:r>
-        <w:t>Moshe</w:t>
-      </w:r>
-      <w:proofErr w:type="spellEnd"/>
-      <w:r>
-        <w:t xml:space="preserve"> </w:t>
-      </w:r>
-      <w:proofErr w:type="spellStart"/>
-      <w:r>
-        <w:t>Ziffer</w:t>
-      </w:r>
-      <w:proofErr w:type="spellEnd"/>
-      <w:r>
-        <w:t xml:space="preserve">, </w:t>
-      </w:r>
-      <w:proofErr w:type="spellStart"/>
-      <w:r>
-        <w:t>Aharón</w:t>
-      </w:r>
-      <w:proofErr w:type="spellEnd"/>
-      <w:r>
-        <w:t xml:space="preserve"> </w:t>
-      </w:r>
-      <w:proofErr w:type="spellStart"/>
-      <w:r>
-        <w:t>Priver</w:t>
-      </w:r>
-      <w:proofErr w:type="spellEnd"/>
-      <w:r>
-        <w:t xml:space="preserve"> y </w:t>
-      </w:r>
-      <w:proofErr w:type="spellStart"/>
-      <w:r>
-        <w:t>Batya</w:t>
-      </w:r>
-      <w:proofErr w:type="spellEnd"/>
-      <w:r>
-        <w:t xml:space="preserve"> </w:t>
-      </w:r>
-      <w:proofErr w:type="spellStart"/>
-      <w:r>
-        <w:t>Lishansky</w:t>
-      </w:r>
-      <w:proofErr w:type="spellEnd"/>
-      <w:r>
-        <w:t>, dominó el campo en aquel período.</w:t>
-      </w:r>
-    </w:p>
-    <w:p>
-      <w:r>
-        <w:t xml:space="preserve">A fines de los años 40, la ideología ‘Cananea’ influyó en varios artistas, en particular </w:t>
-      </w:r>
-      <w:proofErr w:type="gramStart"/>
-      <w:r>
-        <w:t xml:space="preserve">Yitzhak  </w:t>
-      </w:r>
-      <w:proofErr w:type="spellStart"/>
-      <w:r>
-        <w:t>Danziguer</w:t>
-      </w:r>
-      <w:proofErr w:type="spellEnd"/>
-      <w:proofErr w:type="gramEnd"/>
-      <w:r>
-        <w:t xml:space="preserve">, cuya figura del héroe-cazador pagano </w:t>
-      </w:r>
-      <w:proofErr w:type="spellStart"/>
-      <w:r>
-        <w:t>Nimrod</w:t>
-      </w:r>
-      <w:proofErr w:type="spellEnd"/>
-      <w:r>
-        <w:t xml:space="preserve">, esculpida en arenisca roja  de Nubia, intenta crear una síntesis entre la escultura del Medio Oriente y el concepto moderno del cuerpo humano; en cambio las formas de su escultura de ovejas recuerdan las rocas del desierto, los canales de agua y las tiendas de beduinos. En la década de 1950, la escultura adoptó nuevos materiales y una escala monumental, haciéndose cada vez más abstracta, estimulada en parte por la reciente introducción del uso del hierro y del acero Corten (que adquiere una </w:t>
-      </w:r>
-      <w:proofErr w:type="spellStart"/>
-      <w:r>
-        <w:t>patina</w:t>
-      </w:r>
-      <w:proofErr w:type="spellEnd"/>
-      <w:r>
-        <w:t xml:space="preserve"> rojiza) como medio de expresión escultural.</w:t>
-      </w:r>
-    </w:p>
-    <w:p>
-      <w:r>
-        <w:t xml:space="preserve">El deseo de dejar un recuerdo tangible de los caídos en las guerras de Israel otorgó un nuevo estímulo a la escultura a partir de los años 60. Muchos grandes monumentos, en su mayoría no figurativos, se incorporaron así al paisaje israelí. Este género está representado por el ‘Memorial naval de </w:t>
-      </w:r>
-      <w:proofErr w:type="spellStart"/>
-      <w:r>
-        <w:t>Achziv</w:t>
-      </w:r>
-      <w:proofErr w:type="spellEnd"/>
-      <w:r>
-        <w:t xml:space="preserve">’, de acero soldado, obra de </w:t>
-      </w:r>
-      <w:proofErr w:type="spellStart"/>
-      <w:r>
-        <w:t>Yehiel</w:t>
-      </w:r>
-      <w:proofErr w:type="spellEnd"/>
-      <w:r>
-        <w:t xml:space="preserve"> </w:t>
-      </w:r>
-      <w:proofErr w:type="spellStart"/>
-      <w:r>
-        <w:t>Shemi</w:t>
-      </w:r>
-      <w:proofErr w:type="spellEnd"/>
-      <w:r>
-        <w:t xml:space="preserve">, que expresa los rigores de la naturaleza y la capacidad humana para la violencia y la destrucción, y por el ‘Monumento a la Brigada del </w:t>
-      </w:r>
-      <w:proofErr w:type="spellStart"/>
-      <w:r>
-        <w:t>Néguev</w:t>
-      </w:r>
-      <w:proofErr w:type="spellEnd"/>
-      <w:r>
-        <w:t xml:space="preserve">’ de Dani </w:t>
-      </w:r>
-      <w:proofErr w:type="spellStart"/>
-      <w:r>
-        <w:t>Karavan</w:t>
-      </w:r>
-      <w:proofErr w:type="spellEnd"/>
-      <w:r>
-        <w:t xml:space="preserve">, en las afueras de </w:t>
-      </w:r>
-      <w:proofErr w:type="spellStart"/>
-      <w:r>
-        <w:t>Beer</w:t>
-      </w:r>
-      <w:proofErr w:type="spellEnd"/>
-      <w:r>
-        <w:t xml:space="preserve"> </w:t>
-      </w:r>
-      <w:proofErr w:type="spellStart"/>
-      <w:r>
-        <w:t>Sheva</w:t>
-      </w:r>
-      <w:proofErr w:type="spellEnd"/>
-      <w:r>
-        <w:t>, que evoca el carácter especial de la lucha en el desierto.</w:t>
-      </w:r>
-    </w:p>
-    <w:p>
-      <w:r>
-        <w:t xml:space="preserve">Bajo la influencia de la escuela francesa en general y del expresionismo en particular, los actuales artistas conceptuales israelíes están creando proyectos e instalaciones ambientales con una amplia gama de materiales, para manifestar sus reacciones individuales a la realidad social y política. Las obras del controvertido escultor </w:t>
-      </w:r>
-      <w:proofErr w:type="spellStart"/>
-      <w:r>
-        <w:t>Yigal</w:t>
-      </w:r>
-      <w:proofErr w:type="spellEnd"/>
-      <w:r>
-        <w:t xml:space="preserve"> </w:t>
-      </w:r>
-      <w:proofErr w:type="spellStart"/>
-      <w:r>
-        <w:t>Tumarkin</w:t>
-      </w:r>
-      <w:proofErr w:type="spellEnd"/>
-      <w:r>
-        <w:t xml:space="preserve">, que incorporan un poderoso juego de formas y símbolos, expresan su protesta contra la guerra por medio de formas abstractas geométricas y figurativas. La tendencia al minimalismo geométrico se destaca especialmente en la obra de </w:t>
-      </w:r>
-      <w:proofErr w:type="spellStart"/>
-      <w:r>
-        <w:t>Menashé</w:t>
-      </w:r>
-      <w:proofErr w:type="spellEnd"/>
-      <w:r>
-        <w:t xml:space="preserve"> </w:t>
-      </w:r>
-      <w:proofErr w:type="spellStart"/>
-      <w:r>
-        <w:t>Kadishman</w:t>
-      </w:r>
-      <w:proofErr w:type="spellEnd"/>
-      <w:r>
-        <w:t xml:space="preserve"> a través del uso persistente de imágenes de ovejas, por una parte como eco del  carnero en el sacrificio bíblico de Isaac y por la otra como mito personal que simboliza a la víctima indefensa.</w:t>
-      </w:r>
-      <w:r>
-        <w:br/>
-        <w:t xml:space="preserve">Varios escultores israelíes han alcanzado reconocimiento internacional, entre ellos </w:t>
-      </w:r>
-      <w:proofErr w:type="spellStart"/>
-      <w:r>
-        <w:t>Tumarkin</w:t>
-      </w:r>
-      <w:proofErr w:type="spellEnd"/>
-      <w:r>
-        <w:t xml:space="preserve">, </w:t>
-      </w:r>
-      <w:proofErr w:type="spellStart"/>
-      <w:r>
-        <w:t>Karaván</w:t>
-      </w:r>
-      <w:proofErr w:type="spellEnd"/>
-      <w:r>
-        <w:t xml:space="preserve">, </w:t>
-      </w:r>
-      <w:proofErr w:type="spellStart"/>
-      <w:r>
-        <w:t>Kosso</w:t>
-      </w:r>
-      <w:proofErr w:type="spellEnd"/>
-      <w:r>
-        <w:t xml:space="preserve"> </w:t>
-      </w:r>
-      <w:proofErr w:type="spellStart"/>
-      <w:r>
-        <w:t>Eloul</w:t>
-      </w:r>
-      <w:proofErr w:type="spellEnd"/>
-      <w:r>
-        <w:t xml:space="preserve"> e Israel </w:t>
-      </w:r>
-      <w:proofErr w:type="spellStart"/>
-      <w:r>
-        <w:t>Hadany</w:t>
-      </w:r>
-      <w:proofErr w:type="spellEnd"/>
-      <w:r>
-        <w:t>, cuyas obras se exponen en lugares públicos y en colecciones privadas en el extranjero</w:t>
-      </w:r>
-      <w:r>
-        <w:t>.</w:t>
-      </w:r>
-    </w:p>
-    <w:p>
-      <w:pPr>
+      </w:pPr>
+      <w:r>
         <w:rPr>
           <w:b/>
           <w:bCs/>
           <w:sz w:val="28"/>
           <w:szCs w:val="28"/>
         </w:rPr>
-      </w:pPr>
-      <w:proofErr w:type="spellStart"/>
-      <w:r>
+        <w:t>Pintura</w:t>
+      </w:r>
+    </w:p>
+    <w:p>
+      <w:r>
+        <w:t xml:space="preserve">Al principio, la orientación artística de </w:t>
+      </w:r>
+      <w:proofErr w:type="spellStart"/>
+      <w:r>
+        <w:t>Betzalel</w:t>
+      </w:r>
+      <w:proofErr w:type="spellEnd"/>
+      <w:r>
+        <w:t xml:space="preserve">, que pretendía crear un “arte original judío”, fundiendo técnicas europeas con influencias locales, resultó en pinturas de escenas bíblicas basadas en románticas interpretaciones del pasado unidas a utópicas visiones del futuro, con imágenes extraídas de las comunidades judías orientales y de los beduinos locales. Entre los artistas de este período se destacan Shmuel </w:t>
+      </w:r>
+      <w:proofErr w:type="spellStart"/>
+      <w:r>
+        <w:t>Hirszenberg</w:t>
+      </w:r>
+      <w:proofErr w:type="spellEnd"/>
+      <w:r>
+        <w:t xml:space="preserve"> (1865-1908), </w:t>
+      </w:r>
+      <w:proofErr w:type="spellStart"/>
+      <w:r>
+        <w:t>Efraim</w:t>
+      </w:r>
+      <w:proofErr w:type="spellEnd"/>
+      <w:r>
+        <w:t xml:space="preserve"> </w:t>
+      </w:r>
+      <w:proofErr w:type="spellStart"/>
+      <w:r>
+        <w:t>Lilien</w:t>
+      </w:r>
+      <w:proofErr w:type="spellEnd"/>
+      <w:r>
+        <w:t xml:space="preserve">, (1874-1925) y Abel </w:t>
+      </w:r>
+      <w:proofErr w:type="spellStart"/>
+      <w:r>
+        <w:t>Pann</w:t>
+      </w:r>
+      <w:proofErr w:type="spellEnd"/>
+      <w:r>
+        <w:t xml:space="preserve"> (1883-1963).</w:t>
+      </w:r>
+    </w:p>
+    <w:p>
+      <w:r>
+        <w:t xml:space="preserve">La primera exposición de arte importante, realizada en 1921 en la Ciudadela de David, en la Ciudad Vieja de Jerusalén, estuvo dominada por pintores de la Escuela </w:t>
+      </w:r>
+      <w:proofErr w:type="spellStart"/>
+      <w:r>
+        <w:t>Betzalel</w:t>
+      </w:r>
+      <w:proofErr w:type="spellEnd"/>
+      <w:r>
+        <w:t xml:space="preserve">. Poco después, sin embargo, el anacrónico estilo narrativo oriental-nacional de </w:t>
+      </w:r>
+      <w:proofErr w:type="spellStart"/>
+      <w:r>
+        <w:t>Betzalel</w:t>
+      </w:r>
+      <w:proofErr w:type="spellEnd"/>
+      <w:r>
+        <w:t xml:space="preserve"> fue desafiado tanto por jóvenes rebeldes dentro de la propia escuela </w:t>
+      </w:r>
+      <w:proofErr w:type="spellStart"/>
+      <w:r>
+        <w:t>Betzalel</w:t>
+      </w:r>
+      <w:proofErr w:type="spellEnd"/>
+      <w:r>
+        <w:t xml:space="preserve"> como por artistas recién llegados, que empezaron a buscar una expresión apropiada para lo que ellos llamaban arte “hebreo”, en oposición a “judío”. En un intento por definir su nueva identidad cultural y expresar su visión del país como fuente de renovación nacional, pintaron la realidad cotidiana del panorama local, con énfasis en la brillante luz y los resplandecientes colores del paisaje, y destacaron temas exóticos tales como el simple estilo de vida árabe, por medio de una técnica predominantemente primitiva, como se ve en las obras de pintores como Israel </w:t>
+      </w:r>
+      <w:proofErr w:type="spellStart"/>
+      <w:r>
+        <w:t>Paldi</w:t>
+      </w:r>
+      <w:proofErr w:type="spellEnd"/>
+      <w:r>
+        <w:t xml:space="preserve">, </w:t>
+      </w:r>
+      <w:proofErr w:type="spellStart"/>
+      <w:r>
+        <w:t>Tziona</w:t>
+      </w:r>
+      <w:proofErr w:type="spellEnd"/>
+      <w:r>
+        <w:t xml:space="preserve"> </w:t>
+      </w:r>
+      <w:proofErr w:type="spellStart"/>
+      <w:r>
+        <w:t>Tagger</w:t>
+      </w:r>
+      <w:proofErr w:type="spellEnd"/>
+      <w:r>
+        <w:t xml:space="preserve">, </w:t>
+      </w:r>
+      <w:proofErr w:type="spellStart"/>
+      <w:r>
+        <w:t>Pinhas</w:t>
+      </w:r>
+      <w:proofErr w:type="spellEnd"/>
+      <w:r>
+        <w:t xml:space="preserve"> </w:t>
+      </w:r>
+      <w:proofErr w:type="spellStart"/>
+      <w:r>
+        <w:t>Litvinovsky</w:t>
+      </w:r>
+      <w:proofErr w:type="spellEnd"/>
+      <w:r>
+        <w:t xml:space="preserve">, Nahum Gutman y Reuven </w:t>
+      </w:r>
+      <w:proofErr w:type="spellStart"/>
+      <w:r>
+        <w:t>Rubin</w:t>
+      </w:r>
+      <w:proofErr w:type="spellEnd"/>
+      <w:r>
+        <w:t>. Hacia mediados de la década de los años 20, muchos artistas se habían establecido en la dinámica y nueva ciudad de Tel Aviv (fundada en 1909), que continúa aún hoy siendo el centro de la actividad artística del país.</w:t>
+      </w:r>
+    </w:p>
+    <w:p>
+      <w:r>
+        <w:lastRenderedPageBreak/>
+        <w:t xml:space="preserve">El arte de los años 30 estuvo fuertemente influido por las innovaciones de comienzos del siglo XX, la más poderosa de las cuales fue el expresionismo que emanaba de los talleres de París. Obras de pintores como </w:t>
+      </w:r>
+      <w:proofErr w:type="spellStart"/>
+      <w:r>
+        <w:t>Moshe</w:t>
+      </w:r>
+      <w:proofErr w:type="spellEnd"/>
+      <w:r>
+        <w:t xml:space="preserve"> Castel, Menachem </w:t>
+      </w:r>
+      <w:proofErr w:type="spellStart"/>
+      <w:r>
+        <w:t>Shemi</w:t>
+      </w:r>
+      <w:proofErr w:type="spellEnd"/>
+      <w:r>
+        <w:t xml:space="preserve"> y Arie </w:t>
+      </w:r>
+      <w:proofErr w:type="spellStart"/>
+      <w:r>
+        <w:t>Aroch</w:t>
+      </w:r>
+      <w:proofErr w:type="spellEnd"/>
+      <w:r>
+        <w:t xml:space="preserve"> tendían a retratar una realidad emocionalmente cargada y a menudo mística mediante el uso de la distorsión, y, aunque los temas seguían girando en torno a los paisajes y las imágenes locales, los componentes narrativos de diez años antes desaparecieron gradualmente y el mundo oriental-musulmán se desvaneció por completo.</w:t>
+      </w:r>
+    </w:p>
+    <w:p>
+      <w:r>
+        <w:t xml:space="preserve">El expresionismo alemán fue introducido a mediados de los años 30 con la llegada de artistas que huían del creciente terror nazi. Uniéndose a los artistas nacidos en Alemania Anna </w:t>
+      </w:r>
+      <w:proofErr w:type="spellStart"/>
+      <w:r>
+        <w:t>Ticho</w:t>
+      </w:r>
+      <w:proofErr w:type="spellEnd"/>
+      <w:r>
+        <w:t xml:space="preserve"> y Leopold Krakauer, que habían llegado a Jerusalén 10 a 20 años antes, este grupo, que </w:t>
+      </w:r>
+      <w:proofErr w:type="spellStart"/>
+      <w:r>
+        <w:t>incluyía</w:t>
+      </w:r>
+      <w:proofErr w:type="spellEnd"/>
+      <w:r>
+        <w:t xml:space="preserve"> a Hermann </w:t>
+      </w:r>
+      <w:proofErr w:type="spellStart"/>
+      <w:r>
+        <w:t>Struck</w:t>
+      </w:r>
+      <w:proofErr w:type="spellEnd"/>
+      <w:r>
+        <w:t xml:space="preserve">, </w:t>
+      </w:r>
+      <w:proofErr w:type="spellStart"/>
+      <w:r>
+        <w:t>Mordechai</w:t>
+      </w:r>
+      <w:proofErr w:type="spellEnd"/>
+      <w:r>
+        <w:t xml:space="preserve"> </w:t>
+      </w:r>
+      <w:proofErr w:type="spellStart"/>
+      <w:r>
+        <w:t>Ardon</w:t>
+      </w:r>
+      <w:proofErr w:type="spellEnd"/>
+      <w:r>
+        <w:t xml:space="preserve"> y Jakob Steinhardt, se dedicó en gran medida a interpretaciones subjetivas del paisaje de </w:t>
+      </w:r>
+      <w:proofErr w:type="spellStart"/>
+      <w:r>
+        <w:t>Jerusalem</w:t>
+      </w:r>
+      <w:proofErr w:type="spellEnd"/>
+      <w:r>
+        <w:t xml:space="preserve"> y las colinas circundantes. Estos artistas aportaron una contribución significativa al desarrollo del arte local, en particular por medio de la orientación dada a la Escuela </w:t>
+      </w:r>
+      <w:proofErr w:type="spellStart"/>
+      <w:r>
+        <w:t>Betzalel</w:t>
+      </w:r>
+      <w:proofErr w:type="spellEnd"/>
+      <w:r>
+        <w:t xml:space="preserve"> por </w:t>
+      </w:r>
+      <w:proofErr w:type="spellStart"/>
+      <w:r>
+        <w:t>Ardon</w:t>
+      </w:r>
+      <w:proofErr w:type="spellEnd"/>
+      <w:r>
+        <w:t xml:space="preserve"> y </w:t>
+      </w:r>
+      <w:proofErr w:type="spellStart"/>
+      <w:r>
+        <w:t>Steindhart</w:t>
+      </w:r>
+      <w:proofErr w:type="spellEnd"/>
+      <w:r>
+        <w:t>, bajo cuya guía una nueva generación de artistas llegó a la madurez.</w:t>
+      </w:r>
+    </w:p>
+    <w:p>
+      <w:r>
+        <w:t xml:space="preserve">La ruptura con París durante la Segunda Guerra Mundial y el trauma del Holocausto llevaron a varios artistas, entre ellos Castel, </w:t>
+      </w:r>
+      <w:proofErr w:type="spellStart"/>
+      <w:r>
+        <w:t>Yitzak</w:t>
+      </w:r>
+      <w:proofErr w:type="spellEnd"/>
+      <w:r>
+        <w:t xml:space="preserve"> </w:t>
+      </w:r>
+      <w:proofErr w:type="spellStart"/>
+      <w:r>
+        <w:t>Danziger</w:t>
+      </w:r>
+      <w:proofErr w:type="spellEnd"/>
+      <w:r>
+        <w:t xml:space="preserve"> y Aharon </w:t>
+      </w:r>
+      <w:proofErr w:type="spellStart"/>
+      <w:r>
+        <w:t>Kahana</w:t>
+      </w:r>
+      <w:proofErr w:type="spellEnd"/>
+      <w:r>
+        <w:t xml:space="preserve"> a adoptar la naciente ideología ‘cananea’ que buscaba identificarse con </w:t>
+      </w:r>
+      <w:proofErr w:type="gramStart"/>
+      <w:r>
+        <w:t>los población autóctona</w:t>
+      </w:r>
+      <w:proofErr w:type="gramEnd"/>
+      <w:r>
+        <w:t xml:space="preserve"> del país para crear un ‘nuevo pueblo hebreo’, reviviendo mitos antiguos y motivos paganos. La Guerra de Independencia de 1948 llevó a otros artistas como </w:t>
+      </w:r>
+      <w:proofErr w:type="spellStart"/>
+      <w:r>
+        <w:t>Naftali</w:t>
+      </w:r>
+      <w:proofErr w:type="spellEnd"/>
+      <w:r>
+        <w:t xml:space="preserve"> </w:t>
+      </w:r>
+      <w:proofErr w:type="spellStart"/>
+      <w:r>
+        <w:t>Bezem</w:t>
+      </w:r>
+      <w:proofErr w:type="spellEnd"/>
+      <w:r>
+        <w:t xml:space="preserve"> y </w:t>
+      </w:r>
+      <w:proofErr w:type="spellStart"/>
+      <w:r>
+        <w:t>Avraham</w:t>
+      </w:r>
+      <w:proofErr w:type="spellEnd"/>
+      <w:r>
+        <w:t xml:space="preserve"> </w:t>
+      </w:r>
+      <w:proofErr w:type="spellStart"/>
+      <w:r>
+        <w:t>Ofek</w:t>
+      </w:r>
+      <w:proofErr w:type="spellEnd"/>
+      <w:r>
+        <w:t xml:space="preserve"> a adoptar un estilo militante con un claro mensaje social. El grupo más significativo que se formó en este período fue el de ‘Nuevos Horizontes’, que pretendía liberar la pintura israelí de su carácter local y sus asociaciones literarias para llevarla a la esfera del arte contemporáneo europeo.</w:t>
+      </w:r>
+    </w:p>
+    <w:p>
+      <w:r>
+        <w:t xml:space="preserve">Se desarrollaron dos corrientes principales: Yosef </w:t>
+      </w:r>
+      <w:proofErr w:type="spellStart"/>
+      <w:r>
+        <w:t>Zaritzky</w:t>
+      </w:r>
+      <w:proofErr w:type="spellEnd"/>
+      <w:r>
+        <w:t xml:space="preserve">, la figura dominante del </w:t>
+      </w:r>
+      <w:proofErr w:type="gramStart"/>
+      <w:r>
+        <w:t>grupo,</w:t>
+      </w:r>
+      <w:proofErr w:type="gramEnd"/>
+      <w:r>
+        <w:t xml:space="preserve"> tendió hacia un lirismo atmosférico, caracterizado por la presencia de fragmentos identificables de paisaje local y tonos fríos. Su estilo fue adoptado por otros, sobresaliendo Avigdor </w:t>
+      </w:r>
+      <w:proofErr w:type="spellStart"/>
+      <w:r>
+        <w:t>Stematsky</w:t>
+      </w:r>
+      <w:proofErr w:type="spellEnd"/>
+      <w:r>
+        <w:t xml:space="preserve"> y </w:t>
+      </w:r>
+      <w:proofErr w:type="spellStart"/>
+      <w:r>
+        <w:t>Yehezkel</w:t>
+      </w:r>
+      <w:proofErr w:type="spellEnd"/>
+      <w:r>
+        <w:t xml:space="preserve"> </w:t>
+      </w:r>
+      <w:proofErr w:type="spellStart"/>
+      <w:r>
+        <w:t>Streichman</w:t>
+      </w:r>
+      <w:proofErr w:type="spellEnd"/>
+      <w:r>
+        <w:t xml:space="preserve">. La segunda corriente, un abstraccionismo estilizado que iba del </w:t>
+      </w:r>
+      <w:proofErr w:type="spellStart"/>
+      <w:r>
+        <w:t>geometricismo</w:t>
+      </w:r>
+      <w:proofErr w:type="spellEnd"/>
+      <w:r>
+        <w:t xml:space="preserve"> a un formalismo frecuentemente basado en símbolos, se evidenció fuertemente en las obras del artista de origen rumano Marcel Janco, que había estudiado en París y fue uno de los fundadores del dadaísmo. El grupo Nuevos Horizontes no solo </w:t>
+      </w:r>
+      <w:proofErr w:type="spellStart"/>
+      <w:r>
+        <w:t>legitimizó</w:t>
+      </w:r>
+      <w:proofErr w:type="spellEnd"/>
+      <w:r>
+        <w:t xml:space="preserve"> el arte abstracto en Israel, sino también contribuyó a su predominio hasta comienzos de la década de 1960.</w:t>
+      </w:r>
+    </w:p>
+    <w:p>
+      <w:pPr>
         <w:rPr>
           <w:b/>
           <w:bCs/>
           <w:sz w:val="28"/>
           <w:szCs w:val="28"/>
         </w:rPr>
+      </w:pPr>
+      <w:r>
+        <w:rPr>
+          <w:b/>
+          <w:bCs/>
+          <w:sz w:val="28"/>
+          <w:szCs w:val="28"/>
+        </w:rPr>
+        <w:t>Escultura</w:t>
+      </w:r>
+    </w:p>
+    <w:p>
+      <w:r>
+        <w:lastRenderedPageBreak/>
+        <w:t xml:space="preserve">Durante un largo período antes de la independencia, la escultura floreció gracias a los esfuerzos de unos pocos artistas. Aunque </w:t>
+      </w:r>
+      <w:proofErr w:type="spellStart"/>
+      <w:r>
+        <w:t>Avraham</w:t>
+      </w:r>
+      <w:proofErr w:type="spellEnd"/>
+      <w:r>
+        <w:t xml:space="preserve"> </w:t>
+      </w:r>
+      <w:proofErr w:type="spellStart"/>
+      <w:r>
+        <w:t>Melnikoff</w:t>
+      </w:r>
+      <w:proofErr w:type="spellEnd"/>
+      <w:r>
+        <w:t xml:space="preserve"> (conocido por su imponente león de piedra en Tel Hai), y </w:t>
+      </w:r>
+      <w:proofErr w:type="spellStart"/>
+      <w:r>
+        <w:t>Zeev</w:t>
+      </w:r>
+      <w:proofErr w:type="spellEnd"/>
+      <w:r>
+        <w:t xml:space="preserve"> Ben-</w:t>
+      </w:r>
+      <w:proofErr w:type="spellStart"/>
+      <w:r>
+        <w:t>Zvi</w:t>
+      </w:r>
+      <w:proofErr w:type="spellEnd"/>
+      <w:r>
+        <w:t xml:space="preserve"> introdujeron el cubismo, la escuela de escultura más académica, representada por </w:t>
+      </w:r>
+      <w:proofErr w:type="spellStart"/>
+      <w:r>
+        <w:t>Moshe</w:t>
+      </w:r>
+      <w:proofErr w:type="spellEnd"/>
+      <w:r>
+        <w:t xml:space="preserve"> </w:t>
+      </w:r>
+      <w:proofErr w:type="spellStart"/>
+      <w:r>
+        <w:t>Ziffer</w:t>
+      </w:r>
+      <w:proofErr w:type="spellEnd"/>
+      <w:r>
+        <w:t xml:space="preserve">, </w:t>
+      </w:r>
+      <w:proofErr w:type="spellStart"/>
+      <w:r>
+        <w:t>Aharón</w:t>
+      </w:r>
+      <w:proofErr w:type="spellEnd"/>
+      <w:r>
+        <w:t xml:space="preserve"> </w:t>
+      </w:r>
+      <w:proofErr w:type="spellStart"/>
+      <w:r>
+        <w:t>Priver</w:t>
+      </w:r>
+      <w:proofErr w:type="spellEnd"/>
+      <w:r>
+        <w:t xml:space="preserve"> y </w:t>
+      </w:r>
+      <w:proofErr w:type="spellStart"/>
+      <w:r>
+        <w:t>Batya</w:t>
+      </w:r>
+      <w:proofErr w:type="spellEnd"/>
+      <w:r>
+        <w:t xml:space="preserve"> </w:t>
+      </w:r>
+      <w:proofErr w:type="spellStart"/>
+      <w:r>
+        <w:t>Lishansky</w:t>
+      </w:r>
+      <w:proofErr w:type="spellEnd"/>
+      <w:r>
+        <w:t>, dominó el campo en aquel período.</w:t>
+      </w:r>
+    </w:p>
+    <w:p>
+      <w:r>
+        <w:t xml:space="preserve">A fines de los años 40, la ideología ‘Cananea’ influyó en varios artistas, en particular </w:t>
+      </w:r>
+      <w:proofErr w:type="gramStart"/>
+      <w:r>
+        <w:t xml:space="preserve">Yitzhak  </w:t>
+      </w:r>
+      <w:proofErr w:type="spellStart"/>
+      <w:r>
+        <w:t>Danziguer</w:t>
+      </w:r>
+      <w:proofErr w:type="spellEnd"/>
+      <w:proofErr w:type="gramEnd"/>
+      <w:r>
+        <w:t xml:space="preserve">, cuya figura del héroe-cazador pagano </w:t>
+      </w:r>
+      <w:proofErr w:type="spellStart"/>
+      <w:r>
+        <w:t>Nimrod</w:t>
+      </w:r>
+      <w:proofErr w:type="spellEnd"/>
+      <w:r>
+        <w:t xml:space="preserve">, esculpida en arenisca roja  de Nubia, intenta crear una síntesis entre la escultura del Medio Oriente y el concepto moderno del cuerpo humano; en cambio las formas de su escultura de ovejas recuerdan las rocas del desierto, los canales de agua y las tiendas de beduinos. En la década de 1950, la escultura adoptó nuevos materiales y una escala monumental, haciéndose cada vez más abstracta, estimulada en parte por la reciente introducción del uso del hierro y del acero Corten (que adquiere una </w:t>
+      </w:r>
+      <w:proofErr w:type="spellStart"/>
+      <w:r>
+        <w:t>patina</w:t>
+      </w:r>
+      <w:proofErr w:type="spellEnd"/>
+      <w:r>
+        <w:t xml:space="preserve"> rojiza) como medio de expresión escultural.</w:t>
+      </w:r>
+    </w:p>
+    <w:p>
+      <w:r>
+        <w:t xml:space="preserve">El deseo de dejar un recuerdo tangible de los caídos en las guerras de Israel otorgó un nuevo estímulo a la escultura a partir de los años 60. Muchos grandes monumentos, en su mayoría no figurativos, se incorporaron así al paisaje israelí. Este género está representado por el ‘Memorial naval de </w:t>
+      </w:r>
+      <w:proofErr w:type="spellStart"/>
+      <w:r>
+        <w:t>Achziv</w:t>
+      </w:r>
+      <w:proofErr w:type="spellEnd"/>
+      <w:r>
+        <w:t xml:space="preserve">’, de acero soldado, obra de </w:t>
+      </w:r>
+      <w:proofErr w:type="spellStart"/>
+      <w:r>
+        <w:t>Yehiel</w:t>
+      </w:r>
+      <w:proofErr w:type="spellEnd"/>
+      <w:r>
+        <w:t xml:space="preserve"> </w:t>
+      </w:r>
+      <w:proofErr w:type="spellStart"/>
+      <w:r>
+        <w:t>Shemi</w:t>
+      </w:r>
+      <w:proofErr w:type="spellEnd"/>
+      <w:r>
+        <w:t xml:space="preserve">, que expresa los rigores de la naturaleza y la capacidad humana para la violencia y la destrucción, y por el ‘Monumento a la Brigada del </w:t>
+      </w:r>
+      <w:proofErr w:type="spellStart"/>
+      <w:r>
+        <w:t>Néguev</w:t>
+      </w:r>
+      <w:proofErr w:type="spellEnd"/>
+      <w:r>
+        <w:t xml:space="preserve">’ de Dani </w:t>
+      </w:r>
+      <w:proofErr w:type="spellStart"/>
+      <w:r>
+        <w:t>Karavan</w:t>
+      </w:r>
+      <w:proofErr w:type="spellEnd"/>
+      <w:r>
+        <w:t xml:space="preserve">, en las afueras de </w:t>
+      </w:r>
+      <w:proofErr w:type="spellStart"/>
+      <w:r>
+        <w:t>Beer</w:t>
+      </w:r>
+      <w:proofErr w:type="spellEnd"/>
+      <w:r>
+        <w:t xml:space="preserve"> </w:t>
+      </w:r>
+      <w:proofErr w:type="spellStart"/>
+      <w:r>
+        <w:t>Sheva</w:t>
+      </w:r>
+      <w:proofErr w:type="spellEnd"/>
+      <w:r>
+        <w:t>, que evoca el carácter especial de la lucha en el desierto.</w:t>
+      </w:r>
+    </w:p>
+    <w:p>
+      <w:r>
+        <w:t xml:space="preserve">Bajo la influencia de la escuela francesa en general y del expresionismo en particular, los actuales artistas conceptuales israelíes están creando proyectos e instalaciones ambientales con una amplia gama de materiales, para manifestar sus reacciones individuales a la realidad social y política. Las obras del controvertido escultor </w:t>
+      </w:r>
+      <w:proofErr w:type="spellStart"/>
+      <w:r>
+        <w:t>Yigal</w:t>
+      </w:r>
+      <w:proofErr w:type="spellEnd"/>
+      <w:r>
+        <w:t xml:space="preserve"> </w:t>
+      </w:r>
+      <w:proofErr w:type="spellStart"/>
+      <w:r>
+        <w:t>Tumarkin</w:t>
+      </w:r>
+      <w:proofErr w:type="spellEnd"/>
+      <w:r>
+        <w:t xml:space="preserve">, que incorporan un poderoso juego de formas y símbolos, expresan su protesta contra la guerra por medio de formas abstractas geométricas y figurativas. La tendencia al minimalismo geométrico se destaca especialmente en la obra de </w:t>
+      </w:r>
+      <w:proofErr w:type="spellStart"/>
+      <w:r>
+        <w:t>Menashé</w:t>
+      </w:r>
+      <w:proofErr w:type="spellEnd"/>
+      <w:r>
+        <w:t xml:space="preserve"> </w:t>
+      </w:r>
+      <w:proofErr w:type="spellStart"/>
+      <w:r>
+        <w:t>Kadishman</w:t>
+      </w:r>
+      <w:proofErr w:type="spellEnd"/>
+      <w:r>
+        <w:t xml:space="preserve"> a través del uso persistente de imágenes de ovejas, por una parte como eco del  carnero en el sacrificio bíblico de Isaac y por la otra como mito personal que simboliza a la víctima indefensa.</w:t>
+      </w:r>
+      <w:r>
+        <w:br/>
+        <w:t xml:space="preserve">Varios escultores israelíes han alcanzado reconocimiento internacional, entre ellos </w:t>
+      </w:r>
+      <w:proofErr w:type="spellStart"/>
+      <w:r>
+        <w:t>Tumarkin</w:t>
+      </w:r>
+      <w:proofErr w:type="spellEnd"/>
+      <w:r>
+        <w:t xml:space="preserve">, </w:t>
+      </w:r>
+      <w:proofErr w:type="spellStart"/>
+      <w:r>
+        <w:t>Karaván</w:t>
+      </w:r>
+      <w:proofErr w:type="spellEnd"/>
+      <w:r>
+        <w:t xml:space="preserve">, </w:t>
+      </w:r>
+      <w:proofErr w:type="spellStart"/>
+      <w:r>
+        <w:t>Kosso</w:t>
+      </w:r>
+      <w:proofErr w:type="spellEnd"/>
+      <w:r>
+        <w:t xml:space="preserve"> </w:t>
+      </w:r>
+      <w:proofErr w:type="spellStart"/>
+      <w:r>
+        <w:t>Eloul</w:t>
+      </w:r>
+      <w:proofErr w:type="spellEnd"/>
+      <w:r>
+        <w:t xml:space="preserve"> e Israel </w:t>
+      </w:r>
+      <w:proofErr w:type="spellStart"/>
+      <w:r>
+        <w:t>Hadany</w:t>
+      </w:r>
+      <w:proofErr w:type="spellEnd"/>
+      <w:r>
+        <w:t>, cuyas obras se exponen en lugares públicos y en colecciones privadas en el extranjero</w:t>
+      </w:r>
+      <w:r>
+        <w:t>.</w:t>
+      </w:r>
+    </w:p>
+    <w:p>
+      <w:pPr>
+        <w:rPr>
+          <w:b/>
+          <w:bCs/>
+          <w:sz w:val="28"/>
+          <w:szCs w:val="28"/>
+        </w:rPr>
+      </w:pPr>
+      <w:proofErr w:type="spellStart"/>
+      <w:r>
+        <w:rPr>
+          <w:b/>
+          <w:bCs/>
+          <w:sz w:val="28"/>
+          <w:szCs w:val="28"/>
+        </w:rPr>
         <w:t>Fotografia</w:t>
       </w:r>
       <w:proofErr w:type="spellEnd"/>
     </w:p>
     <w:p>
       <w:r>
-        <w:t xml:space="preserve">La fotografía artística en Israel en la actualidad se centra tanto en temas personales – las cuestiones perennes de vida, muerte, arte e ilusión – como en lo nacional/político. La fotografía se caracteriza hoy por su intimidad, su reserva y su preocupación con el yo, tanto por reacción contra el estilo romántico informativo que dominó sus primeras etapas de </w:t>
-      </w:r>
-      <w:r>
         <w:lastRenderedPageBreak/>
-        <w:t xml:space="preserve">desarrollo, como por derivación </w:t>
+        <w:t xml:space="preserve">La fotografía artística en Israel en la actualidad se centra tanto en temas personales – las cuestiones perennes de vida, muerte, arte e ilusión – como en lo nacional/político. La fotografía se caracteriza hoy por su intimidad, su reserva y su preocupación con el yo, tanto por reacción contra el estilo romántico informativo que dominó sus primeras etapas de desarrollo, como por derivación </w:t>
       </w:r>
       <w:proofErr w:type="gramStart"/>
       <w:r>
@@ -7058,19 +7131,577 @@
     <w:p/>
     <w:p/>
     <w:p>
+      <w:pPr>
+        <w:rPr>
+          <w:b/>
+          <w:bCs/>
+          <w:sz w:val="32"/>
+          <w:szCs w:val="32"/>
+        </w:rPr>
+      </w:pPr>
+      <w:r>
+        <w:rPr>
+          <w:b/>
+          <w:bCs/>
+          <w:sz w:val="32"/>
+          <w:szCs w:val="32"/>
+        </w:rPr>
+        <w:t xml:space="preserve">GASTRONOMÍA </w:t>
+      </w:r>
+    </w:p>
+    <w:p>
+      <w:r>
+        <w:t>Israel posee un amplio mosaico de culturas y religiones gracias a una población conformada por personas procedente de más de 120 países. A consecuencia de ello, la gastronomía es muy variada y es difícil nombrar sus verdaderos platos autóctonos. Por eso, te contamos los platos que más se consumen en esta fascinante tierra de Oriente Próximo.</w:t>
+      </w:r>
+    </w:p>
+    <w:p>
+      <w:pPr>
+        <w:rPr>
+          <w:b/>
+          <w:bCs/>
+          <w:sz w:val="28"/>
+          <w:szCs w:val="28"/>
+        </w:rPr>
+      </w:pPr>
+      <w:r>
+        <w:rPr>
+          <w:b/>
+          <w:bCs/>
+          <w:sz w:val="28"/>
+          <w:szCs w:val="28"/>
+        </w:rPr>
+        <w:t>Pita</w:t>
+      </w:r>
+    </w:p>
+    <w:p>
+      <w:r>
+        <w:t>El pan pita o pan árabe es una variedad de pan plano, levemente fermentado, con poca miga en su interior, ligero y versátil. Su truco radica en el horneado a alta temperatura para que la masa se infle y sus paredes se desprendan. Sus ingredientes son harina de trigo, aceite de oliva, levadura, sal y agua.</w:t>
+      </w:r>
+    </w:p>
+    <w:p>
+      <w:pPr>
+        <w:rPr>
+          <w:b/>
+          <w:bCs/>
+          <w:sz w:val="28"/>
+          <w:szCs w:val="28"/>
+        </w:rPr>
+      </w:pPr>
+      <w:r>
+        <w:rPr>
+          <w:b/>
+          <w:bCs/>
+          <w:sz w:val="28"/>
+          <w:szCs w:val="28"/>
+        </w:rPr>
+        <w:t>Falafel</w:t>
+      </w:r>
+    </w:p>
+    <w:p>
+      <w:r>
+        <w:t xml:space="preserve">Aunque su origen se sitúa en la India, estas croquetas elaboradas con garbanzos triturados y luego fritas son riquísimas si se acompañan de yogur o </w:t>
+      </w:r>
+      <w:proofErr w:type="spellStart"/>
+      <w:r>
+        <w:t>tahini</w:t>
+      </w:r>
+      <w:proofErr w:type="spellEnd"/>
+      <w:r>
+        <w:t>. Un perfecto y nutritivo entrante.</w:t>
+      </w:r>
+    </w:p>
+    <w:p>
+      <w:pPr>
+        <w:rPr>
+          <w:b/>
+          <w:bCs/>
+          <w:sz w:val="28"/>
+          <w:szCs w:val="28"/>
+        </w:rPr>
+      </w:pPr>
+      <w:r>
+        <w:rPr>
+          <w:b/>
+          <w:bCs/>
+          <w:sz w:val="28"/>
+          <w:szCs w:val="28"/>
+        </w:rPr>
+        <w:t>Hummus</w:t>
+      </w:r>
+    </w:p>
+    <w:p>
+      <w:r>
+        <w:t xml:space="preserve">Uno de los platos más populares internacionalmente a la hora del picoteo junto con el guacamole. Está elaborado con garbanzos, zumo de limón, </w:t>
+      </w:r>
+      <w:proofErr w:type="spellStart"/>
+      <w:r>
+        <w:t>tahini</w:t>
+      </w:r>
+      <w:proofErr w:type="spellEnd"/>
+      <w:r>
+        <w:t xml:space="preserve"> y aceite de oliva. Se acompaña de pan pita y en algunos casos pimentón dulce y ramas de perejil. Si visitas Jerusalén, no dejes de probar el hummus de </w:t>
+      </w:r>
+      <w:proofErr w:type="spellStart"/>
+      <w:r>
+        <w:t>Arbes</w:t>
+      </w:r>
+      <w:proofErr w:type="spellEnd"/>
+      <w:r>
+        <w:t xml:space="preserve"> a espaldas de </w:t>
+      </w:r>
+      <w:proofErr w:type="spellStart"/>
+      <w:r>
+        <w:t>Mahane</w:t>
+      </w:r>
+      <w:proofErr w:type="spellEnd"/>
+      <w:r>
+        <w:t xml:space="preserve"> </w:t>
+      </w:r>
+      <w:proofErr w:type="spellStart"/>
+      <w:r>
+        <w:t>Yehuda</w:t>
+      </w:r>
+      <w:proofErr w:type="spellEnd"/>
+      <w:r>
+        <w:t xml:space="preserve"> </w:t>
+      </w:r>
+      <w:proofErr w:type="spellStart"/>
+      <w:r>
+        <w:t>Market</w:t>
+      </w:r>
+      <w:proofErr w:type="spellEnd"/>
+      <w:r>
+        <w:t>.</w:t>
+      </w:r>
+    </w:p>
+    <w:p>
       <w:r>
         <w:lastRenderedPageBreak/>
-        <w:t xml:space="preserve">GASTRONOMÍA </w:t>
+        <w:drawing>
+          <wp:inline distT="0" distB="0" distL="0" distR="0" wp14:anchorId="7957FE33" wp14:editId="4298479E">
+            <wp:extent cx="5715000" cy="3810000"/>
+            <wp:effectExtent l="0" t="0" r="0" b="0"/>
+            <wp:docPr id="1093529601" name="Imagen 6" descr="Shakshuka"/>
+            <wp:cNvGraphicFramePr>
+              <a:graphicFrameLocks xmlns:a="http://schemas.openxmlformats.org/drawingml/2006/main" noChangeAspect="1"/>
+            </wp:cNvGraphicFramePr>
+            <a:graphic xmlns:a="http://schemas.openxmlformats.org/drawingml/2006/main">
+              <a:graphicData uri="http://schemas.openxmlformats.org/drawingml/2006/picture">
+                <pic:pic xmlns:pic="http://schemas.openxmlformats.org/drawingml/2006/picture">
+                  <pic:nvPicPr>
+                    <pic:cNvPr id="0" name="Picture 16" descr="Shakshuka"/>
+                    <pic:cNvPicPr>
+                      <a:picLocks noChangeAspect="1" noChangeArrowheads="1"/>
+                    </pic:cNvPicPr>
+                  </pic:nvPicPr>
+                  <pic:blipFill>
+                    <a:blip r:embed="rId47">
+                      <a:extLst>
+                        <a:ext uri="{28A0092B-C50C-407E-A947-70E740481C1C}">
+                          <a14:useLocalDpi xmlns:a14="http://schemas.microsoft.com/office/drawing/2010/main" val="0"/>
+                        </a:ext>
+                      </a:extLst>
+                    </a:blip>
+                    <a:srcRect/>
+                    <a:stretch>
+                      <a:fillRect/>
+                    </a:stretch>
+                  </pic:blipFill>
+                  <pic:spPr bwMode="auto">
+                    <a:xfrm>
+                      <a:off x="0" y="0"/>
+                      <a:ext cx="5715000" cy="3810000"/>
+                    </a:xfrm>
+                    <a:prstGeom prst="rect">
+                      <a:avLst/>
+                    </a:prstGeom>
+                    <a:noFill/>
+                    <a:ln>
+                      <a:noFill/>
+                    </a:ln>
+                  </pic:spPr>
+                </pic:pic>
+              </a:graphicData>
+            </a:graphic>
+          </wp:inline>
+        </w:drawing>
+      </w:r>
+      <w:proofErr w:type="spellStart"/>
+      <w:r>
+        <w:t>Shakshuka</w:t>
+      </w:r>
+      <w:proofErr w:type="spellEnd"/>
+    </w:p>
+    <w:p>
+      <w:pPr>
+        <w:rPr>
+          <w:b/>
+          <w:bCs/>
+          <w:sz w:val="28"/>
+          <w:szCs w:val="28"/>
+        </w:rPr>
+      </w:pPr>
+      <w:proofErr w:type="spellStart"/>
+      <w:r>
+        <w:rPr>
+          <w:b/>
+          <w:bCs/>
+          <w:sz w:val="28"/>
+          <w:szCs w:val="28"/>
+        </w:rPr>
+        <w:t>Shakshuka</w:t>
+      </w:r>
+      <w:proofErr w:type="spellEnd"/>
+    </w:p>
+    <w:p>
+      <w:r>
+        <w:t>Arraigado a la cocina de Israel desde los años 50, este plato consiste en unos huevos cocidos en una salsa de tomate picante elaborada con diferentes especias tales como la guindilla molida, el comino o el pimentón. En Túnez es conocido como </w:t>
+      </w:r>
+      <w:proofErr w:type="spellStart"/>
+      <w:r>
+        <w:t>Chakchouk</w:t>
+      </w:r>
+      <w:proofErr w:type="spellEnd"/>
+      <w:r>
+        <w:t>.</w:t>
+      </w:r>
+    </w:p>
+    <w:p>
+      <w:pPr>
+        <w:rPr>
+          <w:b/>
+          <w:bCs/>
+          <w:sz w:val="28"/>
+          <w:szCs w:val="28"/>
+        </w:rPr>
+      </w:pPr>
+      <w:r>
+        <w:rPr>
+          <w:b/>
+          <w:bCs/>
+          <w:sz w:val="28"/>
+          <w:szCs w:val="28"/>
+        </w:rPr>
+        <w:t>Shawarma</w:t>
+      </w:r>
+    </w:p>
+    <w:p>
+      <w:r>
+        <w:t>Una de las comidas rápidas más consumidas en el país. Se elabora con diferentes tipos de carnes, ya sea ternera, cordero, pavo, previamente sazonadas, pinchadas y cocidas en un asador vertical y giratorio. Se sirve en pan pita u obleas de pan con verduras, condimentos y variadas salsas.</w:t>
+      </w:r>
+    </w:p>
+    <w:p>
+      <w:pPr>
+        <w:rPr>
+          <w:b/>
+          <w:bCs/>
+          <w:sz w:val="28"/>
+          <w:szCs w:val="28"/>
+        </w:rPr>
+      </w:pPr>
+      <w:proofErr w:type="spellStart"/>
+      <w:r>
+        <w:rPr>
+          <w:b/>
+          <w:bCs/>
+          <w:sz w:val="28"/>
+          <w:szCs w:val="28"/>
+        </w:rPr>
+        <w:t>Mujaddara</w:t>
+      </w:r>
+      <w:proofErr w:type="spellEnd"/>
+    </w:p>
+    <w:p>
+      <w:r>
+        <w:t>Este plato es un claro acompañante de multitud de alimentos ya que se puede consumir frío o caliente. A base de lentejas, trigo bulgur o arroz, decorándolo con cebolla frita y aceite de oliva. Existe una variante que es la de sustituir las lentejas marrones por amarillas o verdes.</w:t>
+      </w:r>
+    </w:p>
+    <w:p>
+      <w:r>
+        <w:lastRenderedPageBreak/>
+        <w:drawing>
+          <wp:inline distT="0" distB="0" distL="0" distR="0" wp14:anchorId="3FBFD2AE" wp14:editId="2DBA3214">
+            <wp:extent cx="5715000" cy="3810000"/>
+            <wp:effectExtent l="0" t="0" r="0" b="0"/>
+            <wp:docPr id="2080870994" name="Imagen 5" descr="Labneh"/>
+            <wp:cNvGraphicFramePr>
+              <a:graphicFrameLocks xmlns:a="http://schemas.openxmlformats.org/drawingml/2006/main" noChangeAspect="1"/>
+            </wp:cNvGraphicFramePr>
+            <a:graphic xmlns:a="http://schemas.openxmlformats.org/drawingml/2006/main">
+              <a:graphicData uri="http://schemas.openxmlformats.org/drawingml/2006/picture">
+                <pic:pic xmlns:pic="http://schemas.openxmlformats.org/drawingml/2006/picture">
+                  <pic:nvPicPr>
+                    <pic:cNvPr id="0" name="Picture 17" descr="Labneh"/>
+                    <pic:cNvPicPr>
+                      <a:picLocks noChangeAspect="1" noChangeArrowheads="1"/>
+                    </pic:cNvPicPr>
+                  </pic:nvPicPr>
+                  <pic:blipFill>
+                    <a:blip r:embed="rId48">
+                      <a:extLst>
+                        <a:ext uri="{28A0092B-C50C-407E-A947-70E740481C1C}">
+                          <a14:useLocalDpi xmlns:a14="http://schemas.microsoft.com/office/drawing/2010/main" val="0"/>
+                        </a:ext>
+                      </a:extLst>
+                    </a:blip>
+                    <a:srcRect/>
+                    <a:stretch>
+                      <a:fillRect/>
+                    </a:stretch>
+                  </pic:blipFill>
+                  <pic:spPr bwMode="auto">
+                    <a:xfrm>
+                      <a:off x="0" y="0"/>
+                      <a:ext cx="5715000" cy="3810000"/>
+                    </a:xfrm>
+                    <a:prstGeom prst="rect">
+                      <a:avLst/>
+                    </a:prstGeom>
+                    <a:noFill/>
+                    <a:ln>
+                      <a:noFill/>
+                    </a:ln>
+                  </pic:spPr>
+                </pic:pic>
+              </a:graphicData>
+            </a:graphic>
+          </wp:inline>
+        </w:drawing>
+      </w:r>
+      <w:proofErr w:type="spellStart"/>
+      <w:r>
+        <w:t>Labneh</w:t>
+      </w:r>
+      <w:proofErr w:type="spellEnd"/>
+    </w:p>
+    <w:p>
+      <w:pPr>
+        <w:rPr>
+          <w:b/>
+          <w:bCs/>
+          <w:sz w:val="28"/>
+          <w:szCs w:val="28"/>
+        </w:rPr>
+      </w:pPr>
+      <w:proofErr w:type="spellStart"/>
+      <w:r>
+        <w:rPr>
+          <w:b/>
+          <w:bCs/>
+          <w:sz w:val="28"/>
+          <w:szCs w:val="28"/>
+        </w:rPr>
+        <w:t>Labneh</w:t>
+      </w:r>
+      <w:proofErr w:type="spellEnd"/>
+    </w:p>
+    <w:p>
+      <w:r>
+        <w:t xml:space="preserve">Una variedad de queso muy cremoso, de aspecto similar a </w:t>
+      </w:r>
+      <w:proofErr w:type="spellStart"/>
+      <w:r>
+        <w:t>yogurth</w:t>
+      </w:r>
+      <w:proofErr w:type="spellEnd"/>
+      <w:r>
+        <w:t>, elaborado con leche de oveja o vaca. No solo se come en el almuerzo, sino que también ocupa un lugar destacado en el desayuno.</w:t>
+      </w:r>
+    </w:p>
+    <w:p>
+      <w:pPr>
+        <w:rPr>
+          <w:b/>
+          <w:bCs/>
+          <w:sz w:val="28"/>
+          <w:szCs w:val="28"/>
+        </w:rPr>
+      </w:pPr>
+      <w:proofErr w:type="spellStart"/>
+      <w:r>
+        <w:rPr>
+          <w:b/>
+          <w:bCs/>
+          <w:sz w:val="28"/>
+          <w:szCs w:val="28"/>
+        </w:rPr>
+        <w:t>Jraime</w:t>
+      </w:r>
+      <w:proofErr w:type="spellEnd"/>
+    </w:p>
+    <w:p>
+      <w:r>
+        <w:t>Uno de los platos más populares de pescado y el principal a la hora de recibir el Sabbat (séptimo día de la semana). Se prepara cociendo varios trozos de pescado en una salsa compuesta por tomates, ajos, aceite de oliva y especias.</w:t>
+      </w:r>
+    </w:p>
+    <w:p>
+      <w:r>
+        <w:lastRenderedPageBreak/>
+        <w:drawing>
+          <wp:inline distT="0" distB="0" distL="0" distR="0" wp14:anchorId="3D022345" wp14:editId="05AAE343">
+            <wp:extent cx="5715000" cy="3810000"/>
+            <wp:effectExtent l="0" t="0" r="0" b="0"/>
+            <wp:docPr id="1481151016" name="Imagen 4" descr="Sabich, uno de los platos típicos de Israel"/>
+            <wp:cNvGraphicFramePr>
+              <a:graphicFrameLocks xmlns:a="http://schemas.openxmlformats.org/drawingml/2006/main" noChangeAspect="1"/>
+            </wp:cNvGraphicFramePr>
+            <a:graphic xmlns:a="http://schemas.openxmlformats.org/drawingml/2006/main">
+              <a:graphicData uri="http://schemas.openxmlformats.org/drawingml/2006/picture">
+                <pic:pic xmlns:pic="http://schemas.openxmlformats.org/drawingml/2006/picture">
+                  <pic:nvPicPr>
+                    <pic:cNvPr id="0" name="Picture 18" descr="Sabich, uno de los platos típicos de Israel"/>
+                    <pic:cNvPicPr>
+                      <a:picLocks noChangeAspect="1" noChangeArrowheads="1"/>
+                    </pic:cNvPicPr>
+                  </pic:nvPicPr>
+                  <pic:blipFill>
+                    <a:blip r:embed="rId49">
+                      <a:extLst>
+                        <a:ext uri="{28A0092B-C50C-407E-A947-70E740481C1C}">
+                          <a14:useLocalDpi xmlns:a14="http://schemas.microsoft.com/office/drawing/2010/main" val="0"/>
+                        </a:ext>
+                      </a:extLst>
+                    </a:blip>
+                    <a:srcRect/>
+                    <a:stretch>
+                      <a:fillRect/>
+                    </a:stretch>
+                  </pic:blipFill>
+                  <pic:spPr bwMode="auto">
+                    <a:xfrm>
+                      <a:off x="0" y="0"/>
+                      <a:ext cx="5715000" cy="3810000"/>
+                    </a:xfrm>
+                    <a:prstGeom prst="rect">
+                      <a:avLst/>
+                    </a:prstGeom>
+                    <a:noFill/>
+                    <a:ln>
+                      <a:noFill/>
+                    </a:ln>
+                  </pic:spPr>
+                </pic:pic>
+              </a:graphicData>
+            </a:graphic>
+          </wp:inline>
+        </w:drawing>
+      </w:r>
+      <w:proofErr w:type="spellStart"/>
+      <w:r>
+        <w:t>Sabich</w:t>
+      </w:r>
+      <w:proofErr w:type="spellEnd"/>
+      <w:r>
+        <w:t xml:space="preserve">, uno de los platos </w:t>
+      </w:r>
+      <w:proofErr w:type="spellStart"/>
+      <w:r>
+        <w:t>típicos</w:t>
+      </w:r>
+      <w:proofErr w:type="spellEnd"/>
+      <w:r>
+        <w:t xml:space="preserve"> de Israel</w:t>
+      </w:r>
+    </w:p>
+    <w:p>
+      <w:pPr>
+        <w:rPr>
+          <w:b/>
+          <w:bCs/>
+          <w:sz w:val="28"/>
+          <w:szCs w:val="28"/>
+        </w:rPr>
+      </w:pPr>
+      <w:proofErr w:type="spellStart"/>
+      <w:r>
+        <w:rPr>
+          <w:b/>
+          <w:bCs/>
+          <w:sz w:val="28"/>
+          <w:szCs w:val="28"/>
+        </w:rPr>
+        <w:t>Sabich</w:t>
+      </w:r>
+      <w:proofErr w:type="spellEnd"/>
+      <w:r>
+        <w:rPr>
+          <w:b/>
+          <w:bCs/>
+          <w:sz w:val="28"/>
+          <w:szCs w:val="28"/>
+        </w:rPr>
+        <w:t xml:space="preserve"> </w:t>
+      </w:r>
+      <w:proofErr w:type="spellStart"/>
+      <w:r>
+        <w:rPr>
+          <w:b/>
+          <w:bCs/>
+          <w:sz w:val="28"/>
+          <w:szCs w:val="28"/>
+        </w:rPr>
+        <w:t>or</w:t>
+      </w:r>
+      <w:proofErr w:type="spellEnd"/>
+      <w:r>
+        <w:rPr>
+          <w:b/>
+          <w:bCs/>
+          <w:sz w:val="28"/>
+          <w:szCs w:val="28"/>
+        </w:rPr>
+        <w:t xml:space="preserve"> </w:t>
+      </w:r>
+      <w:proofErr w:type="spellStart"/>
+      <w:r>
+        <w:rPr>
+          <w:b/>
+          <w:bCs/>
+          <w:sz w:val="28"/>
+          <w:szCs w:val="28"/>
+        </w:rPr>
+        <w:t>Sabih</w:t>
+      </w:r>
+      <w:proofErr w:type="spellEnd"/>
+    </w:p>
+    <w:p>
+      <w:r>
+        <w:t xml:space="preserve">Un clásico </w:t>
+      </w:r>
+      <w:proofErr w:type="gramStart"/>
+      <w:r>
+        <w:t>sándwich</w:t>
+      </w:r>
+      <w:proofErr w:type="gramEnd"/>
+      <w:r>
+        <w:t xml:space="preserve"> pero en un pan pita. Entre sus ingredientes destacan la berenjena frita, el huevo duro y el perejil, que se utiliza en multitud de platos más allá de su función decorativa. No nos olvidemos de sus salsas: hummus, </w:t>
+      </w:r>
+      <w:proofErr w:type="spellStart"/>
+      <w:r>
+        <w:t>amba</w:t>
+      </w:r>
+      <w:proofErr w:type="spellEnd"/>
+      <w:r>
+        <w:t xml:space="preserve"> o </w:t>
+      </w:r>
+      <w:proofErr w:type="spellStart"/>
+      <w:r>
+        <w:t>tahini</w:t>
+      </w:r>
+      <w:proofErr w:type="spellEnd"/>
+      <w:r>
+        <w:t>.</w:t>
       </w:r>
     </w:p>
     <w:p/>
+    <w:p/>
     <w:p>
       <w:r>
         <w:t xml:space="preserve">Fuentes </w:t>
       </w:r>
     </w:p>
     <w:p>
-      <w:hyperlink r:id="rId47" w:history="1">
+      <w:hyperlink r:id="rId50" w:history="1">
         <w:r>
           <w:rPr>
             <w:rStyle w:val="Hipervnculo"/>
@@ -7080,7 +7711,7 @@
       </w:hyperlink>
     </w:p>
     <w:p>
-      <w:hyperlink r:id="rId48" w:history="1">
+      <w:hyperlink r:id="rId51" w:history="1">
         <w:r>
           <w:rPr>
             <w:rStyle w:val="Hipervnculo"/>
@@ -7093,7 +7724,7 @@
       <w:r>
         <w:t xml:space="preserve">Embajada de Israel en México. Historia: El Estado de Israel. Consultado el 20 de marzo de 2020, en: </w:t>
       </w:r>
-      <w:hyperlink r:id="rId49" w:history="1">
+      <w:hyperlink r:id="rId52" w:history="1">
         <w:r>
           <w:rPr>
             <w:rStyle w:val="Hipervnculo"/>
@@ -7109,6 +7740,7 @@
     </w:p>
     <w:p>
       <w:r>
+        <w:lastRenderedPageBreak/>
         <w:t>https://embassies.gov.il/MFA/Spanish/Pages/CULTURA-%20Artes%20Visuales.aspx</w:t>
       </w:r>
     </w:p>
@@ -9409,7 +10041,6 @@
   <w:style w:type="character" w:default="1" w:styleId="Fuentedeprrafopredeter">
     <w:name w:val="Default Paragraph Font"/>
     <w:uiPriority w:val="1"/>
-    <w:semiHidden/>
     <w:unhideWhenUsed/>
   </w:style>
   <w:style w:type="table" w:default="1" w:styleId="Tablanormal">

</xml_diff>